<commit_message>
Docs: Update file 2 in document folder
</commit_message>
<xml_diff>
--- a/Documents/Nhom06_2023_2_ApplicationDevelopment_QAs.docx
+++ b/Documents/Nhom06_2023_2_ApplicationDevelopment_QAs.docx
@@ -1,6 +1,6 @@
 
 <file path=word/document.xml><?xml version="1.0" encoding="utf-8"?>
-<w:document xmlns:wpc="http://schemas.microsoft.com/office/word/2010/wordprocessingCanvas" xmlns:cx="http://schemas.microsoft.com/office/drawing/2014/chartex" xmlns:cx1="http://schemas.microsoft.com/office/drawing/2015/9/8/chartex" xmlns:cx2="http://schemas.microsoft.com/office/drawing/2015/10/21/chartex" xmlns:cx3="http://schemas.microsoft.com/office/drawing/2016/5/9/chartex" xmlns:cx4="http://schemas.microsoft.com/office/drawing/2016/5/10/chartex" xmlns:cx5="http://schemas.microsoft.com/office/drawing/2016/5/11/chartex" xmlns:cx6="http://schemas.microsoft.com/office/drawing/2016/5/12/chartex" xmlns:cx7="http://schemas.microsoft.com/office/drawing/2016/5/13/chartex" xmlns:cx8="http://schemas.microsoft.com/office/drawing/2016/5/14/chartex" xmlns:mc="http://schemas.openxmlformats.org/markup-compatibility/2006" xmlns:aink="http://schemas.microsoft.com/office/drawing/2016/ink" xmlns:am3d="http://schemas.microsoft.com/office/drawing/2017/model3d" xmlns:o="urn:schemas-microsoft-com:office:office" xmlns:oel="http://schemas.microsoft.com/office/2019/extlst" xmlns:r="http://schemas.openxmlformats.org/officeDocument/2006/relationships" xmlns:m="http://schemas.openxmlformats.org/officeDocument/2006/math" xmlns:v="urn:schemas-microsoft-com:vml" xmlns:wp14="http://schemas.microsoft.com/office/word/2010/wordprocessingDrawing" xmlns:wp="http://schemas.openxmlformats.org/drawingml/2006/wordprocessingDrawing" xmlns:w10="urn:schemas-microsoft-com:office:word" xmlns:w="http://schemas.openxmlformats.org/wordprocessingml/2006/main" xmlns:w14="http://schemas.microsoft.com/office/word/2010/wordml" xmlns:w15="http://schemas.microsoft.com/office/word/2012/wordml" xmlns:w16cex="http://schemas.microsoft.com/office/word/2018/wordml/cex" xmlns:w16cid="http://schemas.microsoft.com/office/word/2016/wordml/cid" xmlns:w16="http://schemas.microsoft.com/office/word/2018/wordml" xmlns:w16du="http://schemas.microsoft.com/office/word/2023/wordml/word16du" xmlns:w16sdtdh="http://schemas.microsoft.com/office/word/2020/wordml/sdtdatahash" xmlns:w16se="http://schemas.microsoft.com/office/word/2015/wordml/symex" xmlns:wpg="http://schemas.microsoft.com/office/word/2010/wordprocessingGroup" xmlns:wpi="http://schemas.microsoft.com/office/word/2010/wordprocessingInk" xmlns:wne="http://schemas.microsoft.com/office/word/2006/wordml" xmlns:wps="http://schemas.microsoft.com/office/word/2010/wordprocessingShape" mc:Ignorable="w14 w15 w16se w16cid w16 w16cex w16sdtdh w16du wp14">
+<w:document xmlns:wpc="http://schemas.microsoft.com/office/word/2010/wordprocessingCanvas" xmlns:cx="http://schemas.microsoft.com/office/drawing/2014/chartex" xmlns:cx1="http://schemas.microsoft.com/office/drawing/2015/9/8/chartex" xmlns:cx2="http://schemas.microsoft.com/office/drawing/2015/10/21/chartex" xmlns:cx3="http://schemas.microsoft.com/office/drawing/2016/5/9/chartex" xmlns:cx4="http://schemas.microsoft.com/office/drawing/2016/5/10/chartex" xmlns:cx5="http://schemas.microsoft.com/office/drawing/2016/5/11/chartex" xmlns:cx6="http://schemas.microsoft.com/office/drawing/2016/5/12/chartex" xmlns:cx7="http://schemas.microsoft.com/office/drawing/2016/5/13/chartex" xmlns:cx8="http://schemas.microsoft.com/office/drawing/2016/5/14/chartex" xmlns:mc="http://schemas.openxmlformats.org/markup-compatibility/2006" xmlns:aink="http://schemas.microsoft.com/office/drawing/2016/ink" xmlns:am3d="http://schemas.microsoft.com/office/drawing/2017/model3d" xmlns:o="urn:schemas-microsoft-com:office:office" xmlns:oel="http://schemas.microsoft.com/office/2019/extlst" xmlns:r="http://schemas.openxmlformats.org/officeDocument/2006/relationships" xmlns:m="http://schemas.openxmlformats.org/officeDocument/2006/math" xmlns:v="urn:schemas-microsoft-com:vml" xmlns:wp14="http://schemas.microsoft.com/office/word/2010/wordprocessingDrawing" xmlns:wp="http://schemas.openxmlformats.org/drawingml/2006/wordprocessingDrawing" xmlns:w10="urn:schemas-microsoft-com:office:word" xmlns:w="http://schemas.openxmlformats.org/wordprocessingml/2006/main" xmlns:w14="http://schemas.microsoft.com/office/word/2010/wordml" xmlns:w15="http://schemas.microsoft.com/office/word/2012/wordml" xmlns:w16cex="http://schemas.microsoft.com/office/word/2018/wordml/cex" xmlns:w16cid="http://schemas.microsoft.com/office/word/2016/wordml/cid" xmlns:w16="http://schemas.microsoft.com/office/word/2018/wordml" xmlns:w16sdtdh="http://schemas.microsoft.com/office/word/2020/wordml/sdtdatahash" xmlns:w16se="http://schemas.microsoft.com/office/word/2015/wordml/symex" xmlns:wpg="http://schemas.microsoft.com/office/word/2010/wordprocessingGroup" xmlns:wpi="http://schemas.microsoft.com/office/word/2010/wordprocessingInk" xmlns:wne="http://schemas.microsoft.com/office/word/2006/wordml" xmlns:wps="http://schemas.microsoft.com/office/word/2010/wordprocessingShape" mc:Ignorable="w14 w15 w16se w16cid w16 w16cex w16sdtdh wp14">
   <w:body>
     <w:p>
       <w:pPr>
@@ -708,15 +708,7 @@
                 <w:sz w:val="26"/>
                 <w:szCs w:val="26"/>
               </w:rPr>
-              <w:t>Khách hàng, Nhân viên, Quản trị viên (Chủ sở hữu)</w:t>
-            </w:r>
-            <w:r>
-              <w:rPr>
-                <w:rFonts w:ascii="Times New Roman" w:eastAsia="Times New Roman" w:hAnsi="Times New Roman" w:cs="Times New Roman"/>
-                <w:sz w:val="26"/>
-                <w:szCs w:val="26"/>
-              </w:rPr>
-              <w:t>.</w:t>
+              <w:t>Khách hàng, Nhân viên, Quản trị viên (Chủ sở hữu).</w:t>
             </w:r>
           </w:p>
         </w:tc>
@@ -1100,7 +1092,15 @@
                 <w:sz w:val="26"/>
                 <w:szCs w:val="26"/>
               </w:rPr>
-              <w:t>9.</w:t>
+              <w:t>7</w:t>
+            </w:r>
+            <w:r>
+              <w:rPr>
+                <w:rFonts w:ascii="Times New Roman" w:eastAsia="Times New Roman" w:hAnsi="Times New Roman" w:cs="Times New Roman"/>
+                <w:sz w:val="26"/>
+                <w:szCs w:val="26"/>
+              </w:rPr>
+              <w:t>.</w:t>
             </w:r>
           </w:p>
         </w:tc>
@@ -1213,7 +1213,15 @@
                 <w:sz w:val="26"/>
                 <w:szCs w:val="26"/>
               </w:rPr>
-              <w:t>10.</w:t>
+              <w:t>8</w:t>
+            </w:r>
+            <w:r>
+              <w:rPr>
+                <w:rFonts w:ascii="Times New Roman" w:eastAsia="Times New Roman" w:hAnsi="Times New Roman" w:cs="Times New Roman"/>
+                <w:sz w:val="26"/>
+                <w:szCs w:val="26"/>
+              </w:rPr>
+              <w:t>.</w:t>
             </w:r>
           </w:p>
         </w:tc>
@@ -1346,7 +1354,15 @@
                 <w:sz w:val="26"/>
                 <w:szCs w:val="26"/>
               </w:rPr>
-              <w:t>11.</w:t>
+              <w:t>9</w:t>
+            </w:r>
+            <w:r>
+              <w:rPr>
+                <w:rFonts w:ascii="Times New Roman" w:eastAsia="Times New Roman" w:hAnsi="Times New Roman" w:cs="Times New Roman"/>
+                <w:sz w:val="26"/>
+                <w:szCs w:val="26"/>
+              </w:rPr>
+              <w:t>.</w:t>
             </w:r>
           </w:p>
         </w:tc>
@@ -1448,7 +1464,23 @@
                 <w:sz w:val="26"/>
                 <w:szCs w:val="26"/>
               </w:rPr>
-              <w:t>12.</w:t>
+              <w:t>1</w:t>
+            </w:r>
+            <w:r>
+              <w:rPr>
+                <w:rFonts w:ascii="Times New Roman" w:eastAsia="Times New Roman" w:hAnsi="Times New Roman" w:cs="Times New Roman"/>
+                <w:sz w:val="26"/>
+                <w:szCs w:val="26"/>
+              </w:rPr>
+              <w:t>0</w:t>
+            </w:r>
+            <w:r>
+              <w:rPr>
+                <w:rFonts w:ascii="Times New Roman" w:eastAsia="Times New Roman" w:hAnsi="Times New Roman" w:cs="Times New Roman"/>
+                <w:sz w:val="26"/>
+                <w:szCs w:val="26"/>
+              </w:rPr>
+              <w:t>.</w:t>
             </w:r>
           </w:p>
         </w:tc>
@@ -1542,7 +1574,23 @@
                 <w:sz w:val="26"/>
                 <w:szCs w:val="26"/>
               </w:rPr>
-              <w:t>13.</w:t>
+              <w:t>1</w:t>
+            </w:r>
+            <w:r>
+              <w:rPr>
+                <w:rFonts w:ascii="Times New Roman" w:eastAsia="Times New Roman" w:hAnsi="Times New Roman" w:cs="Times New Roman"/>
+                <w:sz w:val="26"/>
+                <w:szCs w:val="26"/>
+              </w:rPr>
+              <w:t>1</w:t>
+            </w:r>
+            <w:r>
+              <w:rPr>
+                <w:rFonts w:ascii="Times New Roman" w:eastAsia="Times New Roman" w:hAnsi="Times New Roman" w:cs="Times New Roman"/>
+                <w:sz w:val="26"/>
+                <w:szCs w:val="26"/>
+              </w:rPr>
+              <w:t>.</w:t>
             </w:r>
           </w:p>
         </w:tc>
@@ -1636,7 +1684,23 @@
                 <w:sz w:val="26"/>
                 <w:szCs w:val="26"/>
               </w:rPr>
-              <w:t>14.</w:t>
+              <w:t>1</w:t>
+            </w:r>
+            <w:r>
+              <w:rPr>
+                <w:rFonts w:ascii="Times New Roman" w:eastAsia="Times New Roman" w:hAnsi="Times New Roman" w:cs="Times New Roman"/>
+                <w:sz w:val="26"/>
+                <w:szCs w:val="26"/>
+              </w:rPr>
+              <w:t>2</w:t>
+            </w:r>
+            <w:r>
+              <w:rPr>
+                <w:rFonts w:ascii="Times New Roman" w:eastAsia="Times New Roman" w:hAnsi="Times New Roman" w:cs="Times New Roman"/>
+                <w:sz w:val="26"/>
+                <w:szCs w:val="26"/>
+              </w:rPr>
+              <w:t>.</w:t>
             </w:r>
           </w:p>
         </w:tc>
@@ -1730,7 +1794,23 @@
                 <w:sz w:val="26"/>
                 <w:szCs w:val="26"/>
               </w:rPr>
-              <w:t>15.</w:t>
+              <w:t>1</w:t>
+            </w:r>
+            <w:r>
+              <w:rPr>
+                <w:rFonts w:ascii="Times New Roman" w:eastAsia="Times New Roman" w:hAnsi="Times New Roman" w:cs="Times New Roman"/>
+                <w:sz w:val="26"/>
+                <w:szCs w:val="26"/>
+              </w:rPr>
+              <w:t>3</w:t>
+            </w:r>
+            <w:r>
+              <w:rPr>
+                <w:rFonts w:ascii="Times New Roman" w:eastAsia="Times New Roman" w:hAnsi="Times New Roman" w:cs="Times New Roman"/>
+                <w:sz w:val="26"/>
+                <w:szCs w:val="26"/>
+              </w:rPr>
+              <w:t>.</w:t>
             </w:r>
           </w:p>
         </w:tc>
@@ -1824,7 +1904,23 @@
                 <w:sz w:val="26"/>
                 <w:szCs w:val="26"/>
               </w:rPr>
-              <w:t>16.</w:t>
+              <w:t>1</w:t>
+            </w:r>
+            <w:r>
+              <w:rPr>
+                <w:rFonts w:ascii="Times New Roman" w:eastAsia="Times New Roman" w:hAnsi="Times New Roman" w:cs="Times New Roman"/>
+                <w:sz w:val="26"/>
+                <w:szCs w:val="26"/>
+              </w:rPr>
+              <w:t>4</w:t>
+            </w:r>
+            <w:r>
+              <w:rPr>
+                <w:rFonts w:ascii="Times New Roman" w:eastAsia="Times New Roman" w:hAnsi="Times New Roman" w:cs="Times New Roman"/>
+                <w:sz w:val="26"/>
+                <w:szCs w:val="26"/>
+              </w:rPr>
+              <w:t>.</w:t>
             </w:r>
           </w:p>
         </w:tc>
@@ -1937,7 +2033,23 @@
                 <w:sz w:val="26"/>
                 <w:szCs w:val="26"/>
               </w:rPr>
-              <w:t>18.</w:t>
+              <w:t>1</w:t>
+            </w:r>
+            <w:r>
+              <w:rPr>
+                <w:rFonts w:ascii="Times New Roman" w:eastAsia="Times New Roman" w:hAnsi="Times New Roman" w:cs="Times New Roman"/>
+                <w:sz w:val="26"/>
+                <w:szCs w:val="26"/>
+              </w:rPr>
+              <w:t>5</w:t>
+            </w:r>
+            <w:r>
+              <w:rPr>
+                <w:rFonts w:ascii="Times New Roman" w:eastAsia="Times New Roman" w:hAnsi="Times New Roman" w:cs="Times New Roman"/>
+                <w:sz w:val="26"/>
+                <w:szCs w:val="26"/>
+              </w:rPr>
+              <w:t>.</w:t>
             </w:r>
           </w:p>
         </w:tc>
@@ -2031,7 +2143,23 @@
                 <w:sz w:val="26"/>
                 <w:szCs w:val="26"/>
               </w:rPr>
-              <w:t>19.</w:t>
+              <w:t>1</w:t>
+            </w:r>
+            <w:r>
+              <w:rPr>
+                <w:rFonts w:ascii="Times New Roman" w:eastAsia="Times New Roman" w:hAnsi="Times New Roman" w:cs="Times New Roman"/>
+                <w:sz w:val="26"/>
+                <w:szCs w:val="26"/>
+              </w:rPr>
+              <w:t>6</w:t>
+            </w:r>
+            <w:r>
+              <w:rPr>
+                <w:rFonts w:ascii="Times New Roman" w:eastAsia="Times New Roman" w:hAnsi="Times New Roman" w:cs="Times New Roman"/>
+                <w:sz w:val="26"/>
+                <w:szCs w:val="26"/>
+              </w:rPr>
+              <w:t>.</w:t>
             </w:r>
           </w:p>
         </w:tc>
@@ -2125,7 +2253,15 @@
                 <w:sz w:val="26"/>
                 <w:szCs w:val="26"/>
               </w:rPr>
-              <w:t>20.</w:t>
+              <w:t>17</w:t>
+            </w:r>
+            <w:r>
+              <w:rPr>
+                <w:rFonts w:ascii="Times New Roman" w:eastAsia="Times New Roman" w:hAnsi="Times New Roman" w:cs="Times New Roman"/>
+                <w:sz w:val="26"/>
+                <w:szCs w:val="26"/>
+              </w:rPr>
+              <w:t>.</w:t>
             </w:r>
           </w:p>
         </w:tc>
@@ -2212,6 +2348,14 @@
                 <w:szCs w:val="26"/>
               </w:rPr>
             </w:pPr>
+            <w:r>
+              <w:rPr>
+                <w:rFonts w:ascii="Times New Roman" w:eastAsia="Times New Roman" w:hAnsi="Times New Roman" w:cs="Times New Roman"/>
+                <w:sz w:val="26"/>
+                <w:szCs w:val="26"/>
+              </w:rPr>
+              <w:t>18</w:t>
+            </w:r>
           </w:p>
         </w:tc>
         <w:tc>
@@ -2402,15 +2546,6 @@
           <w:sz w:val="26"/>
           <w:szCs w:val="26"/>
         </w:rPr>
-        <w:t xml:space="preserve"> (Chủ Sân)</w:t>
-      </w:r>
-      <w:r>
-        <w:rPr>
-          <w:rFonts w:ascii="Times New Roman" w:eastAsia="Times New Roman" w:hAnsi="Times New Roman" w:cs="Times New Roman"/>
-          <w:b/>
-          <w:sz w:val="26"/>
-          <w:szCs w:val="26"/>
-        </w:rPr>
         <w:t>:</w:t>
       </w:r>
     </w:p>
@@ -2542,6 +2677,56 @@
       <w:pPr>
         <w:numPr>
           <w:ilvl w:val="0"/>
+          <w:numId w:val="3"/>
+        </w:numPr>
+        <w:spacing w:after="0" w:line="240" w:lineRule="auto"/>
+        <w:jc w:val="both"/>
+        <w:rPr>
+          <w:rFonts w:ascii="Times New Roman" w:eastAsia="Times New Roman" w:hAnsi="Times New Roman" w:cs="Times New Roman"/>
+          <w:sz w:val="26"/>
+          <w:szCs w:val="26"/>
+        </w:rPr>
+      </w:pPr>
+      <w:r>
+        <w:rPr>
+          <w:rFonts w:ascii="Times New Roman" w:eastAsia="Times New Roman" w:hAnsi="Times New Roman" w:cs="Times New Roman"/>
+          <w:sz w:val="26"/>
+          <w:szCs w:val="26"/>
+        </w:rPr>
+        <w:t>Thiết lập</w:t>
+      </w:r>
+      <w:r>
+        <w:rPr>
+          <w:rFonts w:ascii="Times New Roman" w:eastAsia="Times New Roman" w:hAnsi="Times New Roman" w:cs="Times New Roman"/>
+          <w:sz w:val="26"/>
+          <w:szCs w:val="26"/>
+        </w:rPr>
+        <w:t xml:space="preserve"> bảng</w:t>
+      </w:r>
+      <w:r>
+        <w:rPr>
+          <w:rFonts w:ascii="Times New Roman" w:eastAsia="Times New Roman" w:hAnsi="Times New Roman" w:cs="Times New Roman"/>
+          <w:sz w:val="26"/>
+          <w:szCs w:val="26"/>
+        </w:rPr>
+        <w:t xml:space="preserve"> giá sân</w:t>
+      </w:r>
+      <w:r>
+        <w:rPr>
+          <w:rFonts w:ascii="Times New Roman" w:eastAsia="Times New Roman" w:hAnsi="Times New Roman" w:cs="Times New Roman"/>
+          <w:sz w:val="26"/>
+          <w:szCs w:val="26"/>
+        </w:rPr>
+        <w:t xml:space="preserve"> và mức tiền c</w:t>
+      </w:r>
+      <w:r>
+        <w:t>ọc</w:t>
+      </w:r>
+    </w:p>
+    <w:p>
+      <w:pPr>
+        <w:numPr>
+          <w:ilvl w:val="0"/>
           <w:numId w:val="7"/>
         </w:numPr>
         <w:spacing w:after="0" w:line="240" w:lineRule="auto"/>
@@ -2561,15 +2746,6 @@
           <w:szCs w:val="26"/>
         </w:rPr>
         <w:t>Quản lý bán hàng</w:t>
-      </w:r>
-      <w:r>
-        <w:rPr>
-          <w:rFonts w:ascii="Times New Roman" w:eastAsia="Times New Roman" w:hAnsi="Times New Roman" w:cs="Times New Roman"/>
-          <w:b/>
-          <w:sz w:val="26"/>
-          <w:szCs w:val="26"/>
-        </w:rPr>
-        <w:t>(Chủ Sân, Nhân Viên Quản Lý)</w:t>
       </w:r>
       <w:r>
         <w:rPr>
@@ -2624,7 +2800,7 @@
           <w:sz w:val="26"/>
           <w:szCs w:val="26"/>
         </w:rPr>
-        <w:t>Bán Hàng (Nhân Viên)</w:t>
+        <w:t>Bán Hàng</w:t>
       </w:r>
     </w:p>
     <w:p>
@@ -2649,25 +2825,7 @@
           <w:sz w:val="26"/>
           <w:szCs w:val="26"/>
         </w:rPr>
-        <w:t xml:space="preserve">Quản Lý </w:t>
-      </w:r>
-      <w:r>
-        <w:rPr>
-          <w:rFonts w:ascii="Times New Roman" w:eastAsia="Times New Roman" w:hAnsi="Times New Roman" w:cs="Times New Roman"/>
-          <w:b/>
-          <w:sz w:val="26"/>
-          <w:szCs w:val="26"/>
-        </w:rPr>
-        <w:t>Kho Hàng</w:t>
-      </w:r>
-      <w:r>
-        <w:rPr>
-          <w:rFonts w:ascii="Times New Roman" w:eastAsia="Times New Roman" w:hAnsi="Times New Roman" w:cs="Times New Roman"/>
-          <w:b/>
-          <w:sz w:val="26"/>
-          <w:szCs w:val="26"/>
-        </w:rPr>
-        <w:t>:</w:t>
+        <w:t>Quản Lý Kho Hàng:</w:t>
       </w:r>
     </w:p>
     <w:p>
@@ -2720,6 +2878,29 @@
       <w:pPr>
         <w:numPr>
           <w:ilvl w:val="0"/>
+          <w:numId w:val="2"/>
+        </w:numPr>
+        <w:spacing w:after="0" w:line="240" w:lineRule="auto"/>
+        <w:jc w:val="both"/>
+        <w:rPr>
+          <w:rFonts w:ascii="Times New Roman" w:eastAsia="Times New Roman" w:hAnsi="Times New Roman" w:cs="Times New Roman"/>
+          <w:sz w:val="26"/>
+          <w:szCs w:val="26"/>
+        </w:rPr>
+      </w:pPr>
+      <w:r>
+        <w:rPr>
+          <w:rFonts w:ascii="Times New Roman" w:eastAsia="Times New Roman" w:hAnsi="Times New Roman" w:cs="Times New Roman"/>
+          <w:sz w:val="26"/>
+          <w:szCs w:val="26"/>
+        </w:rPr>
+        <w:t>Quản lý phân loại hàng hóa</w:t>
+      </w:r>
+    </w:p>
+    <w:p>
+      <w:pPr>
+        <w:numPr>
+          <w:ilvl w:val="0"/>
           <w:numId w:val="7"/>
         </w:numPr>
         <w:spacing w:after="0" w:line="240" w:lineRule="auto"/>
@@ -2880,6 +3061,14 @@
         </w:rPr>
         <w:t>Đặt Sân</w:t>
       </w:r>
+      <w:r>
+        <w:rPr>
+          <w:rFonts w:ascii="Times New Roman" w:eastAsia="Times New Roman" w:hAnsi="Times New Roman" w:cs="Times New Roman"/>
+          <w:sz w:val="26"/>
+          <w:szCs w:val="26"/>
+        </w:rPr>
+        <w:t>(Đặt sân đánh giải)</w:t>
+      </w:r>
     </w:p>
     <w:p>
       <w:pPr>
@@ -2901,7 +3090,7 @@
           <w:sz w:val="26"/>
           <w:szCs w:val="26"/>
         </w:rPr>
-        <w:t>Thuê Sân Trực Tiếp</w:t>
+        <w:t>Huỷ Đặt Sân</w:t>
       </w:r>
     </w:p>
     <w:p>
@@ -2924,7 +3113,7 @@
           <w:sz w:val="26"/>
           <w:szCs w:val="26"/>
         </w:rPr>
-        <w:t>Huỷ Đặt Sân</w:t>
+        <w:t>Tìm kiếm sân</w:t>
       </w:r>
     </w:p>
     <w:p>
@@ -2949,25 +3138,7 @@
           <w:sz w:val="26"/>
           <w:szCs w:val="26"/>
         </w:rPr>
-        <w:t xml:space="preserve">Quản Lý </w:t>
-      </w:r>
-      <w:r>
-        <w:rPr>
-          <w:rFonts w:ascii="Times New Roman" w:eastAsia="Times New Roman" w:hAnsi="Times New Roman" w:cs="Times New Roman"/>
-          <w:b/>
-          <w:sz w:val="26"/>
-          <w:szCs w:val="26"/>
-        </w:rPr>
-        <w:t>Khách Hàng</w:t>
-      </w:r>
-      <w:r>
-        <w:rPr>
-          <w:rFonts w:ascii="Times New Roman" w:eastAsia="Times New Roman" w:hAnsi="Times New Roman" w:cs="Times New Roman"/>
-          <w:b/>
-          <w:sz w:val="26"/>
-          <w:szCs w:val="26"/>
-        </w:rPr>
-        <w:t>:</w:t>
+        <w:t>Quản Lý Khách Hàng:</w:t>
       </w:r>
     </w:p>
     <w:p>
@@ -2990,7 +3161,7 @@
           <w:sz w:val="26"/>
           <w:szCs w:val="26"/>
         </w:rPr>
-        <w:t>Thêm Khách Hàng (Nhân Viên)</w:t>
+        <w:t>Thêm Khách Hàng</w:t>
       </w:r>
     </w:p>
     <w:p>
@@ -3013,7 +3184,107 @@
           <w:sz w:val="26"/>
           <w:szCs w:val="26"/>
         </w:rPr>
+        <w:t>Cập nhật thông tin khách hàng</w:t>
+      </w:r>
+    </w:p>
+    <w:p>
+      <w:pPr>
+        <w:numPr>
+          <w:ilvl w:val="0"/>
+          <w:numId w:val="2"/>
+        </w:numPr>
+        <w:spacing w:after="0" w:line="240" w:lineRule="auto"/>
+        <w:jc w:val="both"/>
+        <w:rPr>
+          <w:rFonts w:ascii="Times New Roman" w:eastAsia="Times New Roman" w:hAnsi="Times New Roman" w:cs="Times New Roman"/>
+          <w:sz w:val="26"/>
+          <w:szCs w:val="26"/>
+        </w:rPr>
+      </w:pPr>
+      <w:r>
+        <w:rPr>
+          <w:rFonts w:ascii="Times New Roman" w:eastAsia="Times New Roman" w:hAnsi="Times New Roman" w:cs="Times New Roman"/>
+          <w:sz w:val="26"/>
+          <w:szCs w:val="26"/>
+        </w:rPr>
         <w:t>Xoá Khách Hàng</w:t>
+      </w:r>
+    </w:p>
+    <w:p>
+      <w:pPr>
+        <w:numPr>
+          <w:ilvl w:val="0"/>
+          <w:numId w:val="2"/>
+        </w:numPr>
+        <w:spacing w:after="0" w:line="240" w:lineRule="auto"/>
+        <w:jc w:val="both"/>
+        <w:rPr>
+          <w:rFonts w:ascii="Times New Roman" w:eastAsia="Times New Roman" w:hAnsi="Times New Roman" w:cs="Times New Roman"/>
+          <w:sz w:val="26"/>
+          <w:szCs w:val="26"/>
+        </w:rPr>
+      </w:pPr>
+      <w:r>
+        <w:rPr>
+          <w:rFonts w:ascii="Times New Roman" w:eastAsia="Times New Roman" w:hAnsi="Times New Roman" w:cs="Times New Roman"/>
+          <w:sz w:val="26"/>
+          <w:szCs w:val="26"/>
+        </w:rPr>
+        <w:t>Tìm kiếm khách hàng</w:t>
+      </w:r>
+    </w:p>
+    <w:p>
+      <w:pPr>
+        <w:numPr>
+          <w:ilvl w:val="0"/>
+          <w:numId w:val="2"/>
+        </w:numPr>
+        <w:spacing w:after="0" w:line="240" w:lineRule="auto"/>
+        <w:jc w:val="both"/>
+        <w:rPr>
+          <w:rFonts w:ascii="Times New Roman" w:eastAsia="Times New Roman" w:hAnsi="Times New Roman" w:cs="Times New Roman"/>
+          <w:sz w:val="26"/>
+          <w:szCs w:val="26"/>
+        </w:rPr>
+      </w:pPr>
+      <w:r>
+        <w:rPr>
+          <w:rFonts w:ascii="Times New Roman" w:eastAsia="Times New Roman" w:hAnsi="Times New Roman" w:cs="Times New Roman"/>
+          <w:sz w:val="26"/>
+          <w:szCs w:val="26"/>
+        </w:rPr>
+        <w:t>Xem lịch sử mua hàng</w:t>
+      </w:r>
+    </w:p>
+    <w:p>
+      <w:pPr>
+        <w:numPr>
+          <w:ilvl w:val="0"/>
+          <w:numId w:val="2"/>
+        </w:numPr>
+        <w:spacing w:after="0" w:line="240" w:lineRule="auto"/>
+        <w:jc w:val="both"/>
+        <w:rPr>
+          <w:rFonts w:ascii="Times New Roman" w:eastAsia="Times New Roman" w:hAnsi="Times New Roman" w:cs="Times New Roman"/>
+          <w:sz w:val="26"/>
+          <w:szCs w:val="26"/>
+        </w:rPr>
+      </w:pPr>
+      <w:r>
+        <w:rPr>
+          <w:rFonts w:ascii="Times New Roman" w:eastAsia="Times New Roman" w:hAnsi="Times New Roman" w:cs="Times New Roman"/>
+          <w:sz w:val="26"/>
+          <w:szCs w:val="26"/>
+        </w:rPr>
+        <w:t>Xem lịch sử</w:t>
+      </w:r>
+      <w:r>
+        <w:rPr>
+          <w:rFonts w:ascii="Times New Roman" w:eastAsia="Times New Roman" w:hAnsi="Times New Roman" w:cs="Times New Roman"/>
+          <w:sz w:val="26"/>
+          <w:szCs w:val="26"/>
+        </w:rPr>
+        <w:t xml:space="preserve"> đặt sân</w:t>
       </w:r>
     </w:p>
     <w:p>
@@ -3038,25 +3309,7 @@
           <w:sz w:val="26"/>
           <w:szCs w:val="26"/>
         </w:rPr>
-        <w:t xml:space="preserve">Quản Lý </w:t>
-      </w:r>
-      <w:r>
-        <w:rPr>
-          <w:rFonts w:ascii="Times New Roman" w:eastAsia="Times New Roman" w:hAnsi="Times New Roman" w:cs="Times New Roman"/>
-          <w:b/>
-          <w:sz w:val="26"/>
-          <w:szCs w:val="26"/>
-        </w:rPr>
-        <w:t>Nhân Viên</w:t>
-      </w:r>
-      <w:r>
-        <w:rPr>
-          <w:rFonts w:ascii="Times New Roman" w:eastAsia="Times New Roman" w:hAnsi="Times New Roman" w:cs="Times New Roman"/>
-          <w:b/>
-          <w:sz w:val="26"/>
-          <w:szCs w:val="26"/>
-        </w:rPr>
-        <w:t>:</w:t>
+        <w:t>Quản Lý Nhân Viên:</w:t>
       </w:r>
     </w:p>
     <w:p>
@@ -3079,7 +3332,84 @@
           <w:sz w:val="26"/>
           <w:szCs w:val="26"/>
         </w:rPr>
-        <w:t>Thêm / Xoá / Sửa</w:t>
+        <w:t xml:space="preserve">Thêm </w:t>
+      </w:r>
+      <w:r>
+        <w:rPr>
+          <w:rFonts w:ascii="Times New Roman" w:eastAsia="Times New Roman" w:hAnsi="Times New Roman" w:cs="Times New Roman"/>
+          <w:sz w:val="26"/>
+          <w:szCs w:val="26"/>
+        </w:rPr>
+        <w:t>nhân viên</w:t>
+      </w:r>
+    </w:p>
+    <w:p>
+      <w:pPr>
+        <w:numPr>
+          <w:ilvl w:val="0"/>
+          <w:numId w:val="2"/>
+        </w:numPr>
+        <w:spacing w:after="0" w:line="240" w:lineRule="auto"/>
+        <w:jc w:val="both"/>
+        <w:rPr>
+          <w:rFonts w:ascii="Times New Roman" w:eastAsia="Times New Roman" w:hAnsi="Times New Roman" w:cs="Times New Roman"/>
+          <w:sz w:val="26"/>
+          <w:szCs w:val="26"/>
+        </w:rPr>
+      </w:pPr>
+      <w:r>
+        <w:rPr>
+          <w:rFonts w:ascii="Times New Roman" w:eastAsia="Times New Roman" w:hAnsi="Times New Roman" w:cs="Times New Roman"/>
+          <w:sz w:val="26"/>
+          <w:szCs w:val="26"/>
+        </w:rPr>
+        <w:t>Cập nhật thông tin nhân viên</w:t>
+      </w:r>
+    </w:p>
+    <w:p>
+      <w:pPr>
+        <w:numPr>
+          <w:ilvl w:val="0"/>
+          <w:numId w:val="2"/>
+        </w:numPr>
+        <w:spacing w:after="0" w:line="240" w:lineRule="auto"/>
+        <w:jc w:val="both"/>
+        <w:rPr>
+          <w:rFonts w:ascii="Times New Roman" w:eastAsia="Times New Roman" w:hAnsi="Times New Roman" w:cs="Times New Roman"/>
+          <w:sz w:val="26"/>
+          <w:szCs w:val="26"/>
+        </w:rPr>
+      </w:pPr>
+      <w:r>
+        <w:rPr>
+          <w:rFonts w:ascii="Times New Roman" w:eastAsia="Times New Roman" w:hAnsi="Times New Roman" w:cs="Times New Roman"/>
+          <w:sz w:val="26"/>
+          <w:szCs w:val="26"/>
+        </w:rPr>
+        <w:t>Tìm kiếm nhân viên</w:t>
+      </w:r>
+    </w:p>
+    <w:p>
+      <w:pPr>
+        <w:numPr>
+          <w:ilvl w:val="0"/>
+          <w:numId w:val="2"/>
+        </w:numPr>
+        <w:spacing w:after="0" w:line="240" w:lineRule="auto"/>
+        <w:jc w:val="both"/>
+        <w:rPr>
+          <w:rFonts w:ascii="Times New Roman" w:eastAsia="Times New Roman" w:hAnsi="Times New Roman" w:cs="Times New Roman"/>
+          <w:sz w:val="26"/>
+          <w:szCs w:val="26"/>
+        </w:rPr>
+      </w:pPr>
+      <w:r>
+        <w:rPr>
+          <w:rFonts w:ascii="Times New Roman" w:eastAsia="Times New Roman" w:hAnsi="Times New Roman" w:cs="Times New Roman"/>
+          <w:sz w:val="26"/>
+          <w:szCs w:val="26"/>
+        </w:rPr>
+        <w:t>Phân chia ca làm việc</w:t>
       </w:r>
     </w:p>
     <w:p>
@@ -3104,7 +3434,16 @@
           <w:sz w:val="26"/>
           <w:szCs w:val="26"/>
         </w:rPr>
-        <w:t>Quản Lý Đặt Sân:</w:t>
+        <w:t>Quản lý chương trình khuyến mãi</w:t>
+      </w:r>
+      <w:r>
+        <w:rPr>
+          <w:rFonts w:ascii="Times New Roman" w:eastAsia="Times New Roman" w:hAnsi="Times New Roman" w:cs="Times New Roman"/>
+          <w:b/>
+          <w:sz w:val="26"/>
+          <w:szCs w:val="26"/>
+        </w:rPr>
+        <w:t>:</w:t>
       </w:r>
     </w:p>
     <w:p>
@@ -3127,7 +3466,7 @@
           <w:sz w:val="26"/>
           <w:szCs w:val="26"/>
         </w:rPr>
-        <w:t>Đặt Sân</w:t>
+        <w:t>Thêm chương tình khuyến mãi</w:t>
       </w:r>
     </w:p>
     <w:p>
@@ -3150,7 +3489,7 @@
           <w:sz w:val="26"/>
           <w:szCs w:val="26"/>
         </w:rPr>
-        <w:t>Thuê Sân Trực Tiếp</w:t>
+        <w:t>Cập nhật chương trình khuyến mãi</w:t>
       </w:r>
     </w:p>
     <w:p>
@@ -3173,11 +3512,15 @@
           <w:sz w:val="26"/>
           <w:szCs w:val="26"/>
         </w:rPr>
-        <w:t>Huỷ Đặt Sân</w:t>
-      </w:r>
-    </w:p>
-    <w:p>
-      <w:pPr>
+        <w:t>Xóa chương trình khuyến mãi khi chưa thông báo đến khách hàng</w:t>
+      </w:r>
+    </w:p>
+    <w:p>
+      <w:pPr>
+        <w:numPr>
+          <w:ilvl w:val="0"/>
+          <w:numId w:val="2"/>
+        </w:numPr>
         <w:spacing w:after="0" w:line="240" w:lineRule="auto"/>
         <w:jc w:val="both"/>
         <w:rPr>
@@ -3186,9 +3529,29 @@
           <w:szCs w:val="26"/>
         </w:rPr>
       </w:pPr>
-    </w:p>
-    <w:p>
-      <w:pPr>
+      <w:r>
+        <w:rPr>
+          <w:rFonts w:ascii="Times New Roman" w:eastAsia="Times New Roman" w:hAnsi="Times New Roman" w:cs="Times New Roman"/>
+          <w:sz w:val="26"/>
+          <w:szCs w:val="26"/>
+        </w:rPr>
+        <w:t xml:space="preserve">Gửi thông báo chương trình khuyến mãi </w:t>
+      </w:r>
+      <w:r>
+        <w:rPr>
+          <w:rFonts w:ascii="Times New Roman" w:eastAsia="Times New Roman" w:hAnsi="Times New Roman" w:cs="Times New Roman"/>
+          <w:sz w:val="26"/>
+          <w:szCs w:val="26"/>
+        </w:rPr>
+        <w:t>đến khách hàng\</w:t>
+      </w:r>
+    </w:p>
+    <w:p>
+      <w:pPr>
+        <w:numPr>
+          <w:ilvl w:val="0"/>
+          <w:numId w:val="2"/>
+        </w:numPr>
         <w:spacing w:after="0" w:line="240" w:lineRule="auto"/>
         <w:jc w:val="both"/>
         <w:rPr>
@@ -3197,6 +3560,14 @@
           <w:szCs w:val="26"/>
         </w:rPr>
       </w:pPr>
+      <w:r>
+        <w:rPr>
+          <w:rFonts w:ascii="Times New Roman" w:eastAsia="Times New Roman" w:hAnsi="Times New Roman" w:cs="Times New Roman"/>
+          <w:sz w:val="26"/>
+          <w:szCs w:val="26"/>
+        </w:rPr>
+        <w:t>Tìm kiêm chương trình khuyến mãi</w:t>
+      </w:r>
     </w:p>
     <w:p>
       <w:pPr>
@@ -3220,6 +3591,302 @@
           <w:sz w:val="26"/>
           <w:szCs w:val="26"/>
         </w:rPr>
+        <w:t>Quản lý hóa đơn:</w:t>
+      </w:r>
+    </w:p>
+    <w:p>
+      <w:pPr>
+        <w:numPr>
+          <w:ilvl w:val="0"/>
+          <w:numId w:val="2"/>
+        </w:numPr>
+        <w:spacing w:after="0" w:line="240" w:lineRule="auto"/>
+        <w:jc w:val="both"/>
+        <w:rPr>
+          <w:rFonts w:ascii="Times New Roman" w:eastAsia="Times New Roman" w:hAnsi="Times New Roman" w:cs="Times New Roman"/>
+          <w:sz w:val="26"/>
+          <w:szCs w:val="26"/>
+        </w:rPr>
+      </w:pPr>
+      <w:r>
+        <w:rPr>
+          <w:rFonts w:ascii="Times New Roman" w:eastAsia="Times New Roman" w:hAnsi="Times New Roman" w:cs="Times New Roman"/>
+          <w:sz w:val="26"/>
+          <w:szCs w:val="26"/>
+        </w:rPr>
+        <w:t>Tạo h</w:t>
+      </w:r>
+      <w:r>
+        <w:rPr>
+          <w:rFonts w:ascii="Times New Roman" w:eastAsia="Times New Roman" w:hAnsi="Times New Roman" w:cs="Times New Roman"/>
+          <w:sz w:val="26"/>
+          <w:szCs w:val="26"/>
+        </w:rPr>
+        <w:t>óa đơn đặt sân</w:t>
+      </w:r>
+      <w:r>
+        <w:rPr>
+          <w:rFonts w:ascii="Times New Roman" w:eastAsia="Times New Roman" w:hAnsi="Times New Roman" w:cs="Times New Roman"/>
+          <w:sz w:val="26"/>
+          <w:szCs w:val="26"/>
+        </w:rPr>
+        <w:t>.</w:t>
+      </w:r>
+    </w:p>
+    <w:p>
+      <w:pPr>
+        <w:numPr>
+          <w:ilvl w:val="0"/>
+          <w:numId w:val="2"/>
+        </w:numPr>
+        <w:spacing w:after="0" w:line="240" w:lineRule="auto"/>
+        <w:jc w:val="both"/>
+        <w:rPr>
+          <w:rFonts w:ascii="Times New Roman" w:eastAsia="Times New Roman" w:hAnsi="Times New Roman" w:cs="Times New Roman"/>
+          <w:sz w:val="26"/>
+          <w:szCs w:val="26"/>
+        </w:rPr>
+      </w:pPr>
+      <w:r>
+        <w:rPr>
+          <w:rFonts w:ascii="Times New Roman" w:eastAsia="Times New Roman" w:hAnsi="Times New Roman" w:cs="Times New Roman"/>
+          <w:sz w:val="26"/>
+          <w:szCs w:val="26"/>
+        </w:rPr>
+        <w:t>Tạo h</w:t>
+      </w:r>
+      <w:r>
+        <w:rPr>
+          <w:rFonts w:ascii="Times New Roman" w:eastAsia="Times New Roman" w:hAnsi="Times New Roman" w:cs="Times New Roman"/>
+          <w:sz w:val="26"/>
+          <w:szCs w:val="26"/>
+        </w:rPr>
+        <w:t>óa đơn đặt cọc sân</w:t>
+      </w:r>
+      <w:r>
+        <w:rPr>
+          <w:rFonts w:ascii="Times New Roman" w:eastAsia="Times New Roman" w:hAnsi="Times New Roman" w:cs="Times New Roman"/>
+          <w:sz w:val="26"/>
+          <w:szCs w:val="26"/>
+        </w:rPr>
+        <w:t>.</w:t>
+      </w:r>
+    </w:p>
+    <w:p>
+      <w:pPr>
+        <w:numPr>
+          <w:ilvl w:val="0"/>
+          <w:numId w:val="2"/>
+        </w:numPr>
+        <w:spacing w:after="0" w:line="240" w:lineRule="auto"/>
+        <w:jc w:val="both"/>
+        <w:rPr>
+          <w:rFonts w:ascii="Times New Roman" w:eastAsia="Times New Roman" w:hAnsi="Times New Roman" w:cs="Times New Roman"/>
+          <w:sz w:val="26"/>
+          <w:szCs w:val="26"/>
+        </w:rPr>
+      </w:pPr>
+      <w:r>
+        <w:rPr>
+          <w:rFonts w:ascii="Times New Roman" w:eastAsia="Times New Roman" w:hAnsi="Times New Roman" w:cs="Times New Roman"/>
+          <w:sz w:val="26"/>
+          <w:szCs w:val="26"/>
+        </w:rPr>
+        <w:t>Tạo h</w:t>
+      </w:r>
+      <w:r>
+        <w:rPr>
+          <w:rFonts w:ascii="Times New Roman" w:eastAsia="Times New Roman" w:hAnsi="Times New Roman" w:cs="Times New Roman"/>
+          <w:sz w:val="26"/>
+          <w:szCs w:val="26"/>
+        </w:rPr>
+        <w:t>óa đơn mua hàng.</w:t>
+      </w:r>
+    </w:p>
+    <w:p>
+      <w:pPr>
+        <w:numPr>
+          <w:ilvl w:val="0"/>
+          <w:numId w:val="2"/>
+        </w:numPr>
+        <w:spacing w:after="0" w:line="240" w:lineRule="auto"/>
+        <w:jc w:val="both"/>
+        <w:rPr>
+          <w:rFonts w:ascii="Times New Roman" w:eastAsia="Times New Roman" w:hAnsi="Times New Roman" w:cs="Times New Roman"/>
+          <w:sz w:val="26"/>
+          <w:szCs w:val="26"/>
+        </w:rPr>
+      </w:pPr>
+      <w:r>
+        <w:rPr>
+          <w:rFonts w:ascii="Times New Roman" w:eastAsia="Times New Roman" w:hAnsi="Times New Roman" w:cs="Times New Roman"/>
+          <w:sz w:val="26"/>
+          <w:szCs w:val="26"/>
+        </w:rPr>
+        <w:t xml:space="preserve">Tìm kiếm hóa </w:t>
+      </w:r>
+      <w:r>
+        <w:rPr>
+          <w:rFonts w:ascii="Times New Roman" w:eastAsia="Times New Roman" w:hAnsi="Times New Roman" w:cs="Times New Roman"/>
+          <w:sz w:val="26"/>
+          <w:szCs w:val="26"/>
+        </w:rPr>
+        <w:t>đơn</w:t>
+      </w:r>
+    </w:p>
+    <w:p>
+      <w:pPr>
+        <w:numPr>
+          <w:ilvl w:val="0"/>
+          <w:numId w:val="8"/>
+        </w:numPr>
+        <w:spacing w:after="0" w:line="240" w:lineRule="auto"/>
+        <w:jc w:val="both"/>
+        <w:rPr>
+          <w:rFonts w:ascii="Times New Roman" w:eastAsia="Times New Roman" w:hAnsi="Times New Roman" w:cs="Times New Roman"/>
+          <w:b/>
+          <w:sz w:val="26"/>
+          <w:szCs w:val="26"/>
+        </w:rPr>
+      </w:pPr>
+      <w:r>
+        <w:rPr>
+          <w:rFonts w:ascii="Times New Roman" w:eastAsia="Times New Roman" w:hAnsi="Times New Roman" w:cs="Times New Roman"/>
+          <w:b/>
+          <w:sz w:val="26"/>
+          <w:szCs w:val="26"/>
+        </w:rPr>
+        <w:lastRenderedPageBreak/>
+        <w:t>Quản lý thanh toán:</w:t>
+      </w:r>
+    </w:p>
+    <w:p>
+      <w:pPr>
+        <w:numPr>
+          <w:ilvl w:val="0"/>
+          <w:numId w:val="8"/>
+        </w:numPr>
+        <w:spacing w:after="0" w:line="240" w:lineRule="auto"/>
+        <w:jc w:val="both"/>
+        <w:rPr>
+          <w:rFonts w:ascii="Times New Roman" w:eastAsia="Times New Roman" w:hAnsi="Times New Roman" w:cs="Times New Roman"/>
+          <w:b/>
+          <w:sz w:val="26"/>
+          <w:szCs w:val="26"/>
+        </w:rPr>
+      </w:pPr>
+      <w:r>
+        <w:rPr>
+          <w:rFonts w:ascii="Times New Roman" w:eastAsia="Times New Roman" w:hAnsi="Times New Roman" w:cs="Times New Roman"/>
+          <w:b/>
+          <w:sz w:val="26"/>
+          <w:szCs w:val="26"/>
+        </w:rPr>
+        <w:t>Cài đặt:</w:t>
+      </w:r>
+    </w:p>
+    <w:p>
+      <w:pPr>
+        <w:numPr>
+          <w:ilvl w:val="0"/>
+          <w:numId w:val="2"/>
+        </w:numPr>
+        <w:spacing w:after="0" w:line="240" w:lineRule="auto"/>
+        <w:jc w:val="both"/>
+        <w:rPr>
+          <w:rFonts w:ascii="Times New Roman" w:eastAsia="Times New Roman" w:hAnsi="Times New Roman" w:cs="Times New Roman"/>
+          <w:sz w:val="26"/>
+          <w:szCs w:val="26"/>
+        </w:rPr>
+      </w:pPr>
+      <w:r>
+        <w:rPr>
+          <w:rFonts w:ascii="Times New Roman" w:eastAsia="Times New Roman" w:hAnsi="Times New Roman" w:cs="Times New Roman"/>
+          <w:sz w:val="26"/>
+          <w:szCs w:val="26"/>
+        </w:rPr>
+        <w:t>Cài đặt giao diện</w:t>
+      </w:r>
+    </w:p>
+    <w:p>
+      <w:pPr>
+        <w:numPr>
+          <w:ilvl w:val="0"/>
+          <w:numId w:val="2"/>
+        </w:numPr>
+        <w:spacing w:after="0" w:line="240" w:lineRule="auto"/>
+        <w:jc w:val="both"/>
+        <w:rPr>
+          <w:rFonts w:ascii="Times New Roman" w:eastAsia="Times New Roman" w:hAnsi="Times New Roman" w:cs="Times New Roman"/>
+          <w:sz w:val="26"/>
+          <w:szCs w:val="26"/>
+        </w:rPr>
+      </w:pPr>
+      <w:r>
+        <w:rPr>
+          <w:rFonts w:ascii="Times New Roman" w:eastAsia="Times New Roman" w:hAnsi="Times New Roman" w:cs="Times New Roman"/>
+          <w:sz w:val="26"/>
+          <w:szCs w:val="26"/>
+        </w:rPr>
+        <w:t>Cài đặt tài khoản người dùng</w:t>
+      </w:r>
+    </w:p>
+    <w:p>
+      <w:pPr>
+        <w:numPr>
+          <w:ilvl w:val="0"/>
+          <w:numId w:val="8"/>
+        </w:numPr>
+        <w:spacing w:after="0" w:line="240" w:lineRule="auto"/>
+        <w:jc w:val="both"/>
+        <w:rPr>
+          <w:rFonts w:ascii="Times New Roman" w:eastAsia="Times New Roman" w:hAnsi="Times New Roman" w:cs="Times New Roman"/>
+          <w:b/>
+          <w:sz w:val="26"/>
+          <w:szCs w:val="26"/>
+        </w:rPr>
+      </w:pPr>
+      <w:r>
+        <w:rPr>
+          <w:rFonts w:ascii="Times New Roman" w:eastAsia="Times New Roman" w:hAnsi="Times New Roman" w:cs="Times New Roman"/>
+          <w:b/>
+          <w:sz w:val="26"/>
+          <w:szCs w:val="26"/>
+        </w:rPr>
+        <w:t>Quản lý chi nhánh</w:t>
+      </w:r>
+      <w:r>
+        <w:rPr>
+          <w:rFonts w:ascii="Times New Roman" w:eastAsia="Times New Roman" w:hAnsi="Times New Roman" w:cs="Times New Roman"/>
+          <w:b/>
+          <w:sz w:val="26"/>
+          <w:szCs w:val="26"/>
+        </w:rPr>
+        <w:t>:</w:t>
+      </w:r>
+    </w:p>
+    <w:p>
+      <w:pPr>
+        <w:numPr>
+          <w:ilvl w:val="0"/>
+          <w:numId w:val="8"/>
+        </w:numPr>
+        <w:spacing w:after="0" w:line="240" w:lineRule="auto"/>
+        <w:jc w:val="both"/>
+        <w:rPr>
+          <w:rFonts w:ascii="Times New Roman" w:eastAsia="Times New Roman" w:hAnsi="Times New Roman" w:cs="Times New Roman"/>
+          <w:b/>
+          <w:sz w:val="26"/>
+          <w:szCs w:val="26"/>
+        </w:rPr>
+      </w:pPr>
+      <w:r>
+        <w:rPr>
+          <w:rFonts w:ascii="Times New Roman" w:eastAsia="Times New Roman" w:hAnsi="Times New Roman" w:cs="Times New Roman"/>
+          <w:b/>
+          <w:sz w:val="26"/>
+          <w:szCs w:val="26"/>
+        </w:rPr>
         <w:t>Backup và Log:</w:t>
       </w:r>
     </w:p>
@@ -3346,7 +4013,23 @@
           <w:szCs w:val="26"/>
         </w:rPr>
         <w:tab/>
-        <w:t>Phần viết code cần phải dùng Coding Convention cho ngôn ngữ  Java.</w:t>
+        <w:t>Phần viết code cần phải dùng Coding Conventio</w:t>
+      </w:r>
+      <w:r>
+        <w:rPr>
+          <w:rFonts w:ascii="Times New Roman" w:eastAsia="Times New Roman" w:hAnsi="Times New Roman" w:cs="Times New Roman"/>
+          <w:sz w:val="26"/>
+          <w:szCs w:val="26"/>
+        </w:rPr>
+        <w:t>n</w:t>
+      </w:r>
+      <w:r>
+        <w:rPr>
+          <w:rFonts w:ascii="Times New Roman" w:eastAsia="Times New Roman" w:hAnsi="Times New Roman" w:cs="Times New Roman"/>
+          <w:sz w:val="26"/>
+          <w:szCs w:val="26"/>
+        </w:rPr>
+        <w:t>.</w:t>
       </w:r>
     </w:p>
     <w:p>
@@ -3375,7 +4058,7 @@
           <w:szCs w:val="26"/>
         </w:rPr>
         <w:tab/>
-        <w:t>Tối ưu hiệu suất tìm kiếm sản phẩm.</w:t>
+        <w:t>Tối ưu hiệu suất tìm kiếm.</w:t>
       </w:r>
     </w:p>
     <w:p>
@@ -3405,6 +4088,66 @@
         </w:rPr>
         <w:tab/>
         <w:t>Dễ dàng cập nhật/bảo trì về sau.</w:t>
+      </w:r>
+    </w:p>
+    <w:p>
+      <w:pPr>
+        <w:spacing w:after="120" w:line="240" w:lineRule="auto"/>
+        <w:ind w:left="426"/>
+        <w:jc w:val="both"/>
+        <w:rPr>
+          <w:rFonts w:ascii="Times New Roman" w:eastAsia="Times New Roman" w:hAnsi="Times New Roman" w:cs="Times New Roman"/>
+          <w:sz w:val="26"/>
+          <w:szCs w:val="26"/>
+        </w:rPr>
+      </w:pPr>
+      <w:r>
+        <w:rPr>
+          <w:rFonts w:ascii="Times New Roman" w:eastAsia="Times New Roman" w:hAnsi="Times New Roman" w:cs="Times New Roman"/>
+          <w:sz w:val="26"/>
+          <w:szCs w:val="26"/>
+        </w:rPr>
+        <w:t>-</w:t>
+      </w:r>
+      <w:r>
+        <w:rPr>
+          <w:rFonts w:ascii="Times New Roman" w:eastAsia="Times New Roman" w:hAnsi="Times New Roman" w:cs="Times New Roman"/>
+          <w:sz w:val="26"/>
+          <w:szCs w:val="26"/>
+        </w:rPr>
+        <w:tab/>
+      </w:r>
+      <w:r>
+        <w:rPr>
+          <w:rFonts w:ascii="Times New Roman" w:eastAsia="Times New Roman" w:hAnsi="Times New Roman" w:cs="Times New Roman"/>
+          <w:sz w:val="26"/>
+          <w:szCs w:val="26"/>
+        </w:rPr>
+        <w:t>Khách hàng có thể đ</w:t>
+      </w:r>
+      <w:r>
+        <w:rPr>
+          <w:rFonts w:ascii="Times New Roman" w:eastAsia="Times New Roman" w:hAnsi="Times New Roman" w:cs="Times New Roman"/>
+          <w:sz w:val="26"/>
+          <w:szCs w:val="26"/>
+        </w:rPr>
+        <w:t>ế</w:t>
+      </w:r>
+      <w:r>
+        <w:rPr>
+          <w:rFonts w:ascii="Times New Roman" w:eastAsia="Times New Roman" w:hAnsi="Times New Roman" w:cs="Times New Roman"/>
+          <w:sz w:val="26"/>
+          <w:szCs w:val="26"/>
+        </w:rPr>
+        <w:t>n thuê sân trực tiêp tại sân cầu</w:t>
+      </w:r>
+      <w:r>
+        <w:rPr>
+          <w:rFonts w:ascii="Times New Roman" w:eastAsia="Times New Roman" w:hAnsi="Times New Roman" w:cs="Times New Roman"/>
+          <w:sz w:val="26"/>
+          <w:szCs w:val="26"/>
+        </w:rPr>
+        <w:t>.</w:t>
       </w:r>
     </w:p>
     <w:p>
@@ -3652,7 +4395,7 @@
 </file>
 
 <file path=word/endnotes.xml><?xml version="1.0" encoding="utf-8"?>
-<w:endnotes xmlns:wpc="http://schemas.microsoft.com/office/word/2010/wordprocessingCanvas" xmlns:cx="http://schemas.microsoft.com/office/drawing/2014/chartex" xmlns:cx1="http://schemas.microsoft.com/office/drawing/2015/9/8/chartex" xmlns:cx2="http://schemas.microsoft.com/office/drawing/2015/10/21/chartex" xmlns:cx3="http://schemas.microsoft.com/office/drawing/2016/5/9/chartex" xmlns:cx4="http://schemas.microsoft.com/office/drawing/2016/5/10/chartex" xmlns:cx5="http://schemas.microsoft.com/office/drawing/2016/5/11/chartex" xmlns:cx6="http://schemas.microsoft.com/office/drawing/2016/5/12/chartex" xmlns:cx7="http://schemas.microsoft.com/office/drawing/2016/5/13/chartex" xmlns:cx8="http://schemas.microsoft.com/office/drawing/2016/5/14/chartex" xmlns:mc="http://schemas.openxmlformats.org/markup-compatibility/2006" xmlns:aink="http://schemas.microsoft.com/office/drawing/2016/ink" xmlns:am3d="http://schemas.microsoft.com/office/drawing/2017/model3d" xmlns:o="urn:schemas-microsoft-com:office:office" xmlns:oel="http://schemas.microsoft.com/office/2019/extlst" xmlns:r="http://schemas.openxmlformats.org/officeDocument/2006/relationships" xmlns:m="http://schemas.openxmlformats.org/officeDocument/2006/math" xmlns:v="urn:schemas-microsoft-com:vml" xmlns:wp14="http://schemas.microsoft.com/office/word/2010/wordprocessingDrawing" xmlns:wp="http://schemas.openxmlformats.org/drawingml/2006/wordprocessingDrawing" xmlns:w10="urn:schemas-microsoft-com:office:word" xmlns:w="http://schemas.openxmlformats.org/wordprocessingml/2006/main" xmlns:w14="http://schemas.microsoft.com/office/word/2010/wordml" xmlns:w15="http://schemas.microsoft.com/office/word/2012/wordml" xmlns:w16cex="http://schemas.microsoft.com/office/word/2018/wordml/cex" xmlns:w16cid="http://schemas.microsoft.com/office/word/2016/wordml/cid" xmlns:w16="http://schemas.microsoft.com/office/word/2018/wordml" xmlns:w16du="http://schemas.microsoft.com/office/word/2023/wordml/word16du" xmlns:w16sdtdh="http://schemas.microsoft.com/office/word/2020/wordml/sdtdatahash" xmlns:w16se="http://schemas.microsoft.com/office/word/2015/wordml/symex" xmlns:wpg="http://schemas.microsoft.com/office/word/2010/wordprocessingGroup" xmlns:wpi="http://schemas.microsoft.com/office/word/2010/wordprocessingInk" xmlns:wne="http://schemas.microsoft.com/office/word/2006/wordml" xmlns:wps="http://schemas.microsoft.com/office/word/2010/wordprocessingShape" mc:Ignorable="w14 w15 w16se w16cid w16 w16cex w16sdtdh w16du wp14">
+<w:endnotes xmlns:wpc="http://schemas.microsoft.com/office/word/2010/wordprocessingCanvas" xmlns:cx="http://schemas.microsoft.com/office/drawing/2014/chartex" xmlns:cx1="http://schemas.microsoft.com/office/drawing/2015/9/8/chartex" xmlns:cx2="http://schemas.microsoft.com/office/drawing/2015/10/21/chartex" xmlns:cx3="http://schemas.microsoft.com/office/drawing/2016/5/9/chartex" xmlns:cx4="http://schemas.microsoft.com/office/drawing/2016/5/10/chartex" xmlns:cx5="http://schemas.microsoft.com/office/drawing/2016/5/11/chartex" xmlns:cx6="http://schemas.microsoft.com/office/drawing/2016/5/12/chartex" xmlns:cx7="http://schemas.microsoft.com/office/drawing/2016/5/13/chartex" xmlns:cx8="http://schemas.microsoft.com/office/drawing/2016/5/14/chartex" xmlns:mc="http://schemas.openxmlformats.org/markup-compatibility/2006" xmlns:aink="http://schemas.microsoft.com/office/drawing/2016/ink" xmlns:am3d="http://schemas.microsoft.com/office/drawing/2017/model3d" xmlns:o="urn:schemas-microsoft-com:office:office" xmlns:oel="http://schemas.microsoft.com/office/2019/extlst" xmlns:r="http://schemas.openxmlformats.org/officeDocument/2006/relationships" xmlns:m="http://schemas.openxmlformats.org/officeDocument/2006/math" xmlns:v="urn:schemas-microsoft-com:vml" xmlns:wp14="http://schemas.microsoft.com/office/word/2010/wordprocessingDrawing" xmlns:wp="http://schemas.openxmlformats.org/drawingml/2006/wordprocessingDrawing" xmlns:w10="urn:schemas-microsoft-com:office:word" xmlns:w="http://schemas.openxmlformats.org/wordprocessingml/2006/main" xmlns:w14="http://schemas.microsoft.com/office/word/2010/wordml" xmlns:w15="http://schemas.microsoft.com/office/word/2012/wordml" xmlns:w16cex="http://schemas.microsoft.com/office/word/2018/wordml/cex" xmlns:w16cid="http://schemas.microsoft.com/office/word/2016/wordml/cid" xmlns:w16="http://schemas.microsoft.com/office/word/2018/wordml" xmlns:w16sdtdh="http://schemas.microsoft.com/office/word/2020/wordml/sdtdatahash" xmlns:w16se="http://schemas.microsoft.com/office/word/2015/wordml/symex" xmlns:wpg="http://schemas.microsoft.com/office/word/2010/wordprocessingGroup" xmlns:wpi="http://schemas.microsoft.com/office/word/2010/wordprocessingInk" xmlns:wne="http://schemas.microsoft.com/office/word/2006/wordml" xmlns:wps="http://schemas.microsoft.com/office/word/2010/wordprocessingShape" mc:Ignorable="w14 w15 w16se w16cid w16 w16cex w16sdtdh wp14">
   <w:endnote w:type="separator" w:id="-1">
     <w:p>
       <w:pPr>
@@ -3684,7 +4427,7 @@
 </file>
 
 <file path=word/footer1.xml><?xml version="1.0" encoding="utf-8"?>
-<w:ftr xmlns:wpc="http://schemas.microsoft.com/office/word/2010/wordprocessingCanvas" xmlns:cx="http://schemas.microsoft.com/office/drawing/2014/chartex" xmlns:cx1="http://schemas.microsoft.com/office/drawing/2015/9/8/chartex" xmlns:cx2="http://schemas.microsoft.com/office/drawing/2015/10/21/chartex" xmlns:cx3="http://schemas.microsoft.com/office/drawing/2016/5/9/chartex" xmlns:cx4="http://schemas.microsoft.com/office/drawing/2016/5/10/chartex" xmlns:cx5="http://schemas.microsoft.com/office/drawing/2016/5/11/chartex" xmlns:cx6="http://schemas.microsoft.com/office/drawing/2016/5/12/chartex" xmlns:cx7="http://schemas.microsoft.com/office/drawing/2016/5/13/chartex" xmlns:cx8="http://schemas.microsoft.com/office/drawing/2016/5/14/chartex" xmlns:mc="http://schemas.openxmlformats.org/markup-compatibility/2006" xmlns:aink="http://schemas.microsoft.com/office/drawing/2016/ink" xmlns:am3d="http://schemas.microsoft.com/office/drawing/2017/model3d" xmlns:o="urn:schemas-microsoft-com:office:office" xmlns:oel="http://schemas.microsoft.com/office/2019/extlst" xmlns:r="http://schemas.openxmlformats.org/officeDocument/2006/relationships" xmlns:m="http://schemas.openxmlformats.org/officeDocument/2006/math" xmlns:v="urn:schemas-microsoft-com:vml" xmlns:wp14="http://schemas.microsoft.com/office/word/2010/wordprocessingDrawing" xmlns:wp="http://schemas.openxmlformats.org/drawingml/2006/wordprocessingDrawing" xmlns:w10="urn:schemas-microsoft-com:office:word" xmlns:w="http://schemas.openxmlformats.org/wordprocessingml/2006/main" xmlns:w14="http://schemas.microsoft.com/office/word/2010/wordml" xmlns:w15="http://schemas.microsoft.com/office/word/2012/wordml" xmlns:w16cex="http://schemas.microsoft.com/office/word/2018/wordml/cex" xmlns:w16cid="http://schemas.microsoft.com/office/word/2016/wordml/cid" xmlns:w16="http://schemas.microsoft.com/office/word/2018/wordml" xmlns:w16du="http://schemas.microsoft.com/office/word/2023/wordml/word16du" xmlns:w16sdtdh="http://schemas.microsoft.com/office/word/2020/wordml/sdtdatahash" xmlns:w16se="http://schemas.microsoft.com/office/word/2015/wordml/symex" xmlns:wpg="http://schemas.microsoft.com/office/word/2010/wordprocessingGroup" xmlns:wpi="http://schemas.microsoft.com/office/word/2010/wordprocessingInk" xmlns:wne="http://schemas.microsoft.com/office/word/2006/wordml" xmlns:wps="http://schemas.microsoft.com/office/word/2010/wordprocessingShape" mc:Ignorable="w14 w15 w16se w16cid w16 w16cex w16sdtdh w16du wp14">
+<w:ftr xmlns:wpc="http://schemas.microsoft.com/office/word/2010/wordprocessingCanvas" xmlns:cx="http://schemas.microsoft.com/office/drawing/2014/chartex" xmlns:cx1="http://schemas.microsoft.com/office/drawing/2015/9/8/chartex" xmlns:cx2="http://schemas.microsoft.com/office/drawing/2015/10/21/chartex" xmlns:cx3="http://schemas.microsoft.com/office/drawing/2016/5/9/chartex" xmlns:cx4="http://schemas.microsoft.com/office/drawing/2016/5/10/chartex" xmlns:cx5="http://schemas.microsoft.com/office/drawing/2016/5/11/chartex" xmlns:cx6="http://schemas.microsoft.com/office/drawing/2016/5/12/chartex" xmlns:cx7="http://schemas.microsoft.com/office/drawing/2016/5/13/chartex" xmlns:cx8="http://schemas.microsoft.com/office/drawing/2016/5/14/chartex" xmlns:mc="http://schemas.openxmlformats.org/markup-compatibility/2006" xmlns:aink="http://schemas.microsoft.com/office/drawing/2016/ink" xmlns:am3d="http://schemas.microsoft.com/office/drawing/2017/model3d" xmlns:o="urn:schemas-microsoft-com:office:office" xmlns:oel="http://schemas.microsoft.com/office/2019/extlst" xmlns:r="http://schemas.openxmlformats.org/officeDocument/2006/relationships" xmlns:m="http://schemas.openxmlformats.org/officeDocument/2006/math" xmlns:v="urn:schemas-microsoft-com:vml" xmlns:wp14="http://schemas.microsoft.com/office/word/2010/wordprocessingDrawing" xmlns:wp="http://schemas.openxmlformats.org/drawingml/2006/wordprocessingDrawing" xmlns:w10="urn:schemas-microsoft-com:office:word" xmlns:w="http://schemas.openxmlformats.org/wordprocessingml/2006/main" xmlns:w14="http://schemas.microsoft.com/office/word/2010/wordml" xmlns:w15="http://schemas.microsoft.com/office/word/2012/wordml" xmlns:w16cex="http://schemas.microsoft.com/office/word/2018/wordml/cex" xmlns:w16cid="http://schemas.microsoft.com/office/word/2016/wordml/cid" xmlns:w16="http://schemas.microsoft.com/office/word/2018/wordml" xmlns:w16sdtdh="http://schemas.microsoft.com/office/word/2020/wordml/sdtdatahash" xmlns:w16se="http://schemas.microsoft.com/office/word/2015/wordml/symex" xmlns:wpg="http://schemas.microsoft.com/office/word/2010/wordprocessingGroup" xmlns:wpi="http://schemas.microsoft.com/office/word/2010/wordprocessingInk" xmlns:wne="http://schemas.microsoft.com/office/word/2006/wordml" xmlns:wps="http://schemas.microsoft.com/office/word/2010/wordprocessingShape" mc:Ignorable="w14 w15 w16se w16cid w16 w16cex w16sdtdh wp14">
   <w:p>
     <w:pPr>
       <w:pBdr>
@@ -3708,7 +4451,7 @@
 </file>
 
 <file path=word/footer2.xml><?xml version="1.0" encoding="utf-8"?>
-<w:ftr xmlns:wpc="http://schemas.microsoft.com/office/word/2010/wordprocessingCanvas" xmlns:cx="http://schemas.microsoft.com/office/drawing/2014/chartex" xmlns:cx1="http://schemas.microsoft.com/office/drawing/2015/9/8/chartex" xmlns:cx2="http://schemas.microsoft.com/office/drawing/2015/10/21/chartex" xmlns:cx3="http://schemas.microsoft.com/office/drawing/2016/5/9/chartex" xmlns:cx4="http://schemas.microsoft.com/office/drawing/2016/5/10/chartex" xmlns:cx5="http://schemas.microsoft.com/office/drawing/2016/5/11/chartex" xmlns:cx6="http://schemas.microsoft.com/office/drawing/2016/5/12/chartex" xmlns:cx7="http://schemas.microsoft.com/office/drawing/2016/5/13/chartex" xmlns:cx8="http://schemas.microsoft.com/office/drawing/2016/5/14/chartex" xmlns:mc="http://schemas.openxmlformats.org/markup-compatibility/2006" xmlns:aink="http://schemas.microsoft.com/office/drawing/2016/ink" xmlns:am3d="http://schemas.microsoft.com/office/drawing/2017/model3d" xmlns:o="urn:schemas-microsoft-com:office:office" xmlns:oel="http://schemas.microsoft.com/office/2019/extlst" xmlns:r="http://schemas.openxmlformats.org/officeDocument/2006/relationships" xmlns:m="http://schemas.openxmlformats.org/officeDocument/2006/math" xmlns:v="urn:schemas-microsoft-com:vml" xmlns:wp14="http://schemas.microsoft.com/office/word/2010/wordprocessingDrawing" xmlns:wp="http://schemas.openxmlformats.org/drawingml/2006/wordprocessingDrawing" xmlns:w10="urn:schemas-microsoft-com:office:word" xmlns:w="http://schemas.openxmlformats.org/wordprocessingml/2006/main" xmlns:w14="http://schemas.microsoft.com/office/word/2010/wordml" xmlns:w15="http://schemas.microsoft.com/office/word/2012/wordml" xmlns:w16cex="http://schemas.microsoft.com/office/word/2018/wordml/cex" xmlns:w16cid="http://schemas.microsoft.com/office/word/2016/wordml/cid" xmlns:w16="http://schemas.microsoft.com/office/word/2018/wordml" xmlns:w16du="http://schemas.microsoft.com/office/word/2023/wordml/word16du" xmlns:w16sdtdh="http://schemas.microsoft.com/office/word/2020/wordml/sdtdatahash" xmlns:w16se="http://schemas.microsoft.com/office/word/2015/wordml/symex" xmlns:wpg="http://schemas.microsoft.com/office/word/2010/wordprocessingGroup" xmlns:wpi="http://schemas.microsoft.com/office/word/2010/wordprocessingInk" xmlns:wne="http://schemas.microsoft.com/office/word/2006/wordml" xmlns:wps="http://schemas.microsoft.com/office/word/2010/wordprocessingShape" mc:Ignorable="w14 w15 w16se w16cid w16 w16cex w16sdtdh w16du wp14">
+<w:ftr xmlns:wpc="http://schemas.microsoft.com/office/word/2010/wordprocessingCanvas" xmlns:cx="http://schemas.microsoft.com/office/drawing/2014/chartex" xmlns:cx1="http://schemas.microsoft.com/office/drawing/2015/9/8/chartex" xmlns:cx2="http://schemas.microsoft.com/office/drawing/2015/10/21/chartex" xmlns:cx3="http://schemas.microsoft.com/office/drawing/2016/5/9/chartex" xmlns:cx4="http://schemas.microsoft.com/office/drawing/2016/5/10/chartex" xmlns:cx5="http://schemas.microsoft.com/office/drawing/2016/5/11/chartex" xmlns:cx6="http://schemas.microsoft.com/office/drawing/2016/5/12/chartex" xmlns:cx7="http://schemas.microsoft.com/office/drawing/2016/5/13/chartex" xmlns:cx8="http://schemas.microsoft.com/office/drawing/2016/5/14/chartex" xmlns:mc="http://schemas.openxmlformats.org/markup-compatibility/2006" xmlns:aink="http://schemas.microsoft.com/office/drawing/2016/ink" xmlns:am3d="http://schemas.microsoft.com/office/drawing/2017/model3d" xmlns:o="urn:schemas-microsoft-com:office:office" xmlns:oel="http://schemas.microsoft.com/office/2019/extlst" xmlns:r="http://schemas.openxmlformats.org/officeDocument/2006/relationships" xmlns:m="http://schemas.openxmlformats.org/officeDocument/2006/math" xmlns:v="urn:schemas-microsoft-com:vml" xmlns:wp14="http://schemas.microsoft.com/office/word/2010/wordprocessingDrawing" xmlns:wp="http://schemas.openxmlformats.org/drawingml/2006/wordprocessingDrawing" xmlns:w10="urn:schemas-microsoft-com:office:word" xmlns:w="http://schemas.openxmlformats.org/wordprocessingml/2006/main" xmlns:w14="http://schemas.microsoft.com/office/word/2010/wordml" xmlns:w15="http://schemas.microsoft.com/office/word/2012/wordml" xmlns:w16cex="http://schemas.microsoft.com/office/word/2018/wordml/cex" xmlns:w16cid="http://schemas.microsoft.com/office/word/2016/wordml/cid" xmlns:w16="http://schemas.microsoft.com/office/word/2018/wordml" xmlns:w16sdtdh="http://schemas.microsoft.com/office/word/2020/wordml/sdtdatahash" xmlns:w16se="http://schemas.microsoft.com/office/word/2015/wordml/symex" xmlns:wpg="http://schemas.microsoft.com/office/word/2010/wordprocessingGroup" xmlns:wpi="http://schemas.microsoft.com/office/word/2010/wordprocessingInk" xmlns:wne="http://schemas.microsoft.com/office/word/2006/wordml" xmlns:wps="http://schemas.microsoft.com/office/word/2010/wordprocessingShape" mc:Ignorable="w14 w15 w16se w16cid w16 w16cex w16sdtdh wp14">
   <w:p>
     <w:pPr>
       <w:pBdr>
@@ -3725,25 +4468,33 @@
       <w:spacing w:before="60" w:after="0" w:line="240" w:lineRule="auto"/>
       <w:jc w:val="center"/>
       <w:rPr>
-        <w:color w:val="000000"/>
-      </w:rPr>
-    </w:pPr>
-    <w:r>
-      <w:rPr>
         <w:rFonts w:ascii="Times New Roman" w:eastAsia="Times New Roman" w:hAnsi="Times New Roman" w:cs="Times New Roman"/>
         <w:i/>
         <w:color w:val="000000"/>
         <w:sz w:val="26"/>
         <w:szCs w:val="26"/>
       </w:rPr>
-      <w:t>Khoa Công nghệ thông tin – Trường Đại học Công nghiệp TP. Hồ Chí Minh</w:t>
-    </w:r>
-    <w:r>
+    </w:pPr>
+  </w:p>
+  <w:p>
+    <w:pPr>
+      <w:pBdr>
+        <w:top w:val="nil"/>
+        <w:left w:val="nil"/>
+        <w:bottom w:val="nil"/>
+        <w:right w:val="nil"/>
+        <w:between w:val="nil"/>
+      </w:pBdr>
+      <w:tabs>
+        <w:tab w:val="center" w:pos="4680"/>
+        <w:tab w:val="right" w:pos="9360"/>
+      </w:tabs>
+      <w:spacing w:before="60" w:after="0" w:line="240" w:lineRule="auto"/>
+      <w:jc w:val="center"/>
       <w:rPr>
         <w:color w:val="000000"/>
       </w:rPr>
-      <w:t xml:space="preserve"> </w:t>
-    </w:r>
+    </w:pPr>
     <w:r>
       <w:rPr>
         <w:color w:val="000000"/>
@@ -3857,7 +4608,7 @@
             </wp:anchor>
           </w:drawing>
         </mc:Choice>
-        <mc:Fallback xmlns:sl="http://schemas.openxmlformats.org/schemaLibrary/2006/main" xmlns:a="http://schemas.openxmlformats.org/drawingml/2006/main" xmlns:pic="http://schemas.openxmlformats.org/drawingml/2006/picture" xmlns:c="http://schemas.openxmlformats.org/drawingml/2006/chart" xmlns:lc="http://schemas.openxmlformats.org/drawingml/2006/lockedCanvas" xmlns:dgm="http://schemas.openxmlformats.org/drawingml/2006/diagram" xmlns:arto="http://schemas.microsoft.com/office/word/2006/arto">
+        <mc:Fallback xmlns:arto="http://schemas.microsoft.com/office/word/2006/arto" xmlns:dgm="http://schemas.openxmlformats.org/drawingml/2006/diagram" xmlns:lc="http://schemas.openxmlformats.org/drawingml/2006/lockedCanvas" xmlns:c="http://schemas.openxmlformats.org/drawingml/2006/chart" xmlns:pic="http://schemas.openxmlformats.org/drawingml/2006/picture" xmlns:a="http://schemas.openxmlformats.org/drawingml/2006/main" xmlns:sl="http://schemas.openxmlformats.org/schemaLibrary/2006/main" xmlns:w16du="http://schemas.microsoft.com/office/word/2023/wordml/word16du">
           <w:drawing>
             <wp:anchor distT="0" distB="0" distL="114300" distR="114300" simplePos="0" relativeHeight="0" behindDoc="0" locked="0" layoutInCell="1" hidden="0" allowOverlap="1" wp14:anchorId="5CD5116E" wp14:editId="7777777">
               <wp:simplePos x="0" y="0"/>
@@ -3925,7 +4676,7 @@
 </file>
 
 <file path=word/footer3.xml><?xml version="1.0" encoding="utf-8"?>
-<w:ftr xmlns:wpc="http://schemas.microsoft.com/office/word/2010/wordprocessingCanvas" xmlns:cx="http://schemas.microsoft.com/office/drawing/2014/chartex" xmlns:cx1="http://schemas.microsoft.com/office/drawing/2015/9/8/chartex" xmlns:cx2="http://schemas.microsoft.com/office/drawing/2015/10/21/chartex" xmlns:cx3="http://schemas.microsoft.com/office/drawing/2016/5/9/chartex" xmlns:cx4="http://schemas.microsoft.com/office/drawing/2016/5/10/chartex" xmlns:cx5="http://schemas.microsoft.com/office/drawing/2016/5/11/chartex" xmlns:cx6="http://schemas.microsoft.com/office/drawing/2016/5/12/chartex" xmlns:cx7="http://schemas.microsoft.com/office/drawing/2016/5/13/chartex" xmlns:cx8="http://schemas.microsoft.com/office/drawing/2016/5/14/chartex" xmlns:mc="http://schemas.openxmlformats.org/markup-compatibility/2006" xmlns:aink="http://schemas.microsoft.com/office/drawing/2016/ink" xmlns:am3d="http://schemas.microsoft.com/office/drawing/2017/model3d" xmlns:o="urn:schemas-microsoft-com:office:office" xmlns:oel="http://schemas.microsoft.com/office/2019/extlst" xmlns:r="http://schemas.openxmlformats.org/officeDocument/2006/relationships" xmlns:m="http://schemas.openxmlformats.org/officeDocument/2006/math" xmlns:v="urn:schemas-microsoft-com:vml" xmlns:wp14="http://schemas.microsoft.com/office/word/2010/wordprocessingDrawing" xmlns:wp="http://schemas.openxmlformats.org/drawingml/2006/wordprocessingDrawing" xmlns:w10="urn:schemas-microsoft-com:office:word" xmlns:w="http://schemas.openxmlformats.org/wordprocessingml/2006/main" xmlns:w14="http://schemas.microsoft.com/office/word/2010/wordml" xmlns:w15="http://schemas.microsoft.com/office/word/2012/wordml" xmlns:w16cex="http://schemas.microsoft.com/office/word/2018/wordml/cex" xmlns:w16cid="http://schemas.microsoft.com/office/word/2016/wordml/cid" xmlns:w16="http://schemas.microsoft.com/office/word/2018/wordml" xmlns:w16du="http://schemas.microsoft.com/office/word/2023/wordml/word16du" xmlns:w16sdtdh="http://schemas.microsoft.com/office/word/2020/wordml/sdtdatahash" xmlns:w16se="http://schemas.microsoft.com/office/word/2015/wordml/symex" xmlns:wpg="http://schemas.microsoft.com/office/word/2010/wordprocessingGroup" xmlns:wpi="http://schemas.microsoft.com/office/word/2010/wordprocessingInk" xmlns:wne="http://schemas.microsoft.com/office/word/2006/wordml" xmlns:wps="http://schemas.microsoft.com/office/word/2010/wordprocessingShape" mc:Ignorable="w14 w15 w16se w16cid w16 w16cex w16sdtdh w16du wp14">
+<w:ftr xmlns:wpc="http://schemas.microsoft.com/office/word/2010/wordprocessingCanvas" xmlns:cx="http://schemas.microsoft.com/office/drawing/2014/chartex" xmlns:cx1="http://schemas.microsoft.com/office/drawing/2015/9/8/chartex" xmlns:cx2="http://schemas.microsoft.com/office/drawing/2015/10/21/chartex" xmlns:cx3="http://schemas.microsoft.com/office/drawing/2016/5/9/chartex" xmlns:cx4="http://schemas.microsoft.com/office/drawing/2016/5/10/chartex" xmlns:cx5="http://schemas.microsoft.com/office/drawing/2016/5/11/chartex" xmlns:cx6="http://schemas.microsoft.com/office/drawing/2016/5/12/chartex" xmlns:cx7="http://schemas.microsoft.com/office/drawing/2016/5/13/chartex" xmlns:cx8="http://schemas.microsoft.com/office/drawing/2016/5/14/chartex" xmlns:mc="http://schemas.openxmlformats.org/markup-compatibility/2006" xmlns:aink="http://schemas.microsoft.com/office/drawing/2016/ink" xmlns:am3d="http://schemas.microsoft.com/office/drawing/2017/model3d" xmlns:o="urn:schemas-microsoft-com:office:office" xmlns:oel="http://schemas.microsoft.com/office/2019/extlst" xmlns:r="http://schemas.openxmlformats.org/officeDocument/2006/relationships" xmlns:m="http://schemas.openxmlformats.org/officeDocument/2006/math" xmlns:v="urn:schemas-microsoft-com:vml" xmlns:wp14="http://schemas.microsoft.com/office/word/2010/wordprocessingDrawing" xmlns:wp="http://schemas.openxmlformats.org/drawingml/2006/wordprocessingDrawing" xmlns:w10="urn:schemas-microsoft-com:office:word" xmlns:w="http://schemas.openxmlformats.org/wordprocessingml/2006/main" xmlns:w14="http://schemas.microsoft.com/office/word/2010/wordml" xmlns:w15="http://schemas.microsoft.com/office/word/2012/wordml" xmlns:w16cex="http://schemas.microsoft.com/office/word/2018/wordml/cex" xmlns:w16cid="http://schemas.microsoft.com/office/word/2016/wordml/cid" xmlns:w16="http://schemas.microsoft.com/office/word/2018/wordml" xmlns:w16sdtdh="http://schemas.microsoft.com/office/word/2020/wordml/sdtdatahash" xmlns:w16se="http://schemas.microsoft.com/office/word/2015/wordml/symex" xmlns:wpg="http://schemas.microsoft.com/office/word/2010/wordprocessingGroup" xmlns:wpi="http://schemas.microsoft.com/office/word/2010/wordprocessingInk" xmlns:wne="http://schemas.microsoft.com/office/word/2006/wordml" xmlns:wps="http://schemas.microsoft.com/office/word/2010/wordprocessingShape" mc:Ignorable="w14 w15 w16se w16cid w16 w16cex w16sdtdh wp14">
   <w:p>
     <w:pPr>
       <w:pBdr>
@@ -3949,7 +4700,7 @@
 </file>
 
 <file path=word/footnotes.xml><?xml version="1.0" encoding="utf-8"?>
-<w:footnotes xmlns:wpc="http://schemas.microsoft.com/office/word/2010/wordprocessingCanvas" xmlns:cx="http://schemas.microsoft.com/office/drawing/2014/chartex" xmlns:cx1="http://schemas.microsoft.com/office/drawing/2015/9/8/chartex" xmlns:cx2="http://schemas.microsoft.com/office/drawing/2015/10/21/chartex" xmlns:cx3="http://schemas.microsoft.com/office/drawing/2016/5/9/chartex" xmlns:cx4="http://schemas.microsoft.com/office/drawing/2016/5/10/chartex" xmlns:cx5="http://schemas.microsoft.com/office/drawing/2016/5/11/chartex" xmlns:cx6="http://schemas.microsoft.com/office/drawing/2016/5/12/chartex" xmlns:cx7="http://schemas.microsoft.com/office/drawing/2016/5/13/chartex" xmlns:cx8="http://schemas.microsoft.com/office/drawing/2016/5/14/chartex" xmlns:mc="http://schemas.openxmlformats.org/markup-compatibility/2006" xmlns:aink="http://schemas.microsoft.com/office/drawing/2016/ink" xmlns:am3d="http://schemas.microsoft.com/office/drawing/2017/model3d" xmlns:o="urn:schemas-microsoft-com:office:office" xmlns:oel="http://schemas.microsoft.com/office/2019/extlst" xmlns:r="http://schemas.openxmlformats.org/officeDocument/2006/relationships" xmlns:m="http://schemas.openxmlformats.org/officeDocument/2006/math" xmlns:v="urn:schemas-microsoft-com:vml" xmlns:wp14="http://schemas.microsoft.com/office/word/2010/wordprocessingDrawing" xmlns:wp="http://schemas.openxmlformats.org/drawingml/2006/wordprocessingDrawing" xmlns:w10="urn:schemas-microsoft-com:office:word" xmlns:w="http://schemas.openxmlformats.org/wordprocessingml/2006/main" xmlns:w14="http://schemas.microsoft.com/office/word/2010/wordml" xmlns:w15="http://schemas.microsoft.com/office/word/2012/wordml" xmlns:w16cex="http://schemas.microsoft.com/office/word/2018/wordml/cex" xmlns:w16cid="http://schemas.microsoft.com/office/word/2016/wordml/cid" xmlns:w16="http://schemas.microsoft.com/office/word/2018/wordml" xmlns:w16du="http://schemas.microsoft.com/office/word/2023/wordml/word16du" xmlns:w16sdtdh="http://schemas.microsoft.com/office/word/2020/wordml/sdtdatahash" xmlns:w16se="http://schemas.microsoft.com/office/word/2015/wordml/symex" xmlns:wpg="http://schemas.microsoft.com/office/word/2010/wordprocessingGroup" xmlns:wpi="http://schemas.microsoft.com/office/word/2010/wordprocessingInk" xmlns:wne="http://schemas.microsoft.com/office/word/2006/wordml" xmlns:wps="http://schemas.microsoft.com/office/word/2010/wordprocessingShape" mc:Ignorable="w14 w15 w16se w16cid w16 w16cex w16sdtdh w16du wp14">
+<w:footnotes xmlns:wpc="http://schemas.microsoft.com/office/word/2010/wordprocessingCanvas" xmlns:cx="http://schemas.microsoft.com/office/drawing/2014/chartex" xmlns:cx1="http://schemas.microsoft.com/office/drawing/2015/9/8/chartex" xmlns:cx2="http://schemas.microsoft.com/office/drawing/2015/10/21/chartex" xmlns:cx3="http://schemas.microsoft.com/office/drawing/2016/5/9/chartex" xmlns:cx4="http://schemas.microsoft.com/office/drawing/2016/5/10/chartex" xmlns:cx5="http://schemas.microsoft.com/office/drawing/2016/5/11/chartex" xmlns:cx6="http://schemas.microsoft.com/office/drawing/2016/5/12/chartex" xmlns:cx7="http://schemas.microsoft.com/office/drawing/2016/5/13/chartex" xmlns:cx8="http://schemas.microsoft.com/office/drawing/2016/5/14/chartex" xmlns:mc="http://schemas.openxmlformats.org/markup-compatibility/2006" xmlns:aink="http://schemas.microsoft.com/office/drawing/2016/ink" xmlns:am3d="http://schemas.microsoft.com/office/drawing/2017/model3d" xmlns:o="urn:schemas-microsoft-com:office:office" xmlns:oel="http://schemas.microsoft.com/office/2019/extlst" xmlns:r="http://schemas.openxmlformats.org/officeDocument/2006/relationships" xmlns:m="http://schemas.openxmlformats.org/officeDocument/2006/math" xmlns:v="urn:schemas-microsoft-com:vml" xmlns:wp14="http://schemas.microsoft.com/office/word/2010/wordprocessingDrawing" xmlns:wp="http://schemas.openxmlformats.org/drawingml/2006/wordprocessingDrawing" xmlns:w10="urn:schemas-microsoft-com:office:word" xmlns:w="http://schemas.openxmlformats.org/wordprocessingml/2006/main" xmlns:w14="http://schemas.microsoft.com/office/word/2010/wordml" xmlns:w15="http://schemas.microsoft.com/office/word/2012/wordml" xmlns:w16cex="http://schemas.microsoft.com/office/word/2018/wordml/cex" xmlns:w16cid="http://schemas.microsoft.com/office/word/2016/wordml/cid" xmlns:w16="http://schemas.microsoft.com/office/word/2018/wordml" xmlns:w16sdtdh="http://schemas.microsoft.com/office/word/2020/wordml/sdtdatahash" xmlns:w16se="http://schemas.microsoft.com/office/word/2015/wordml/symex" xmlns:wpg="http://schemas.microsoft.com/office/word/2010/wordprocessingGroup" xmlns:wpi="http://schemas.microsoft.com/office/word/2010/wordprocessingInk" xmlns:wne="http://schemas.microsoft.com/office/word/2006/wordml" xmlns:wps="http://schemas.microsoft.com/office/word/2010/wordprocessingShape" mc:Ignorable="w14 w15 w16se w16cid w16 w16cex w16sdtdh wp14">
   <w:footnote w:type="separator" w:id="-1">
     <w:p>
       <w:pPr>
@@ -3981,7 +4732,7 @@
 </file>
 
 <file path=word/header1.xml><?xml version="1.0" encoding="utf-8"?>
-<w:hdr xmlns:wpc="http://schemas.microsoft.com/office/word/2010/wordprocessingCanvas" xmlns:cx="http://schemas.microsoft.com/office/drawing/2014/chartex" xmlns:cx1="http://schemas.microsoft.com/office/drawing/2015/9/8/chartex" xmlns:cx2="http://schemas.microsoft.com/office/drawing/2015/10/21/chartex" xmlns:cx3="http://schemas.microsoft.com/office/drawing/2016/5/9/chartex" xmlns:cx4="http://schemas.microsoft.com/office/drawing/2016/5/10/chartex" xmlns:cx5="http://schemas.microsoft.com/office/drawing/2016/5/11/chartex" xmlns:cx6="http://schemas.microsoft.com/office/drawing/2016/5/12/chartex" xmlns:cx7="http://schemas.microsoft.com/office/drawing/2016/5/13/chartex" xmlns:cx8="http://schemas.microsoft.com/office/drawing/2016/5/14/chartex" xmlns:mc="http://schemas.openxmlformats.org/markup-compatibility/2006" xmlns:aink="http://schemas.microsoft.com/office/drawing/2016/ink" xmlns:am3d="http://schemas.microsoft.com/office/drawing/2017/model3d" xmlns:o="urn:schemas-microsoft-com:office:office" xmlns:oel="http://schemas.microsoft.com/office/2019/extlst" xmlns:r="http://schemas.openxmlformats.org/officeDocument/2006/relationships" xmlns:m="http://schemas.openxmlformats.org/officeDocument/2006/math" xmlns:v="urn:schemas-microsoft-com:vml" xmlns:wp14="http://schemas.microsoft.com/office/word/2010/wordprocessingDrawing" xmlns:wp="http://schemas.openxmlformats.org/drawingml/2006/wordprocessingDrawing" xmlns:w10="urn:schemas-microsoft-com:office:word" xmlns:w="http://schemas.openxmlformats.org/wordprocessingml/2006/main" xmlns:w14="http://schemas.microsoft.com/office/word/2010/wordml" xmlns:w15="http://schemas.microsoft.com/office/word/2012/wordml" xmlns:w16cex="http://schemas.microsoft.com/office/word/2018/wordml/cex" xmlns:w16cid="http://schemas.microsoft.com/office/word/2016/wordml/cid" xmlns:w16="http://schemas.microsoft.com/office/word/2018/wordml" xmlns:w16du="http://schemas.microsoft.com/office/word/2023/wordml/word16du" xmlns:w16sdtdh="http://schemas.microsoft.com/office/word/2020/wordml/sdtdatahash" xmlns:w16se="http://schemas.microsoft.com/office/word/2015/wordml/symex" xmlns:wpg="http://schemas.microsoft.com/office/word/2010/wordprocessingGroup" xmlns:wpi="http://schemas.microsoft.com/office/word/2010/wordprocessingInk" xmlns:wne="http://schemas.microsoft.com/office/word/2006/wordml" xmlns:wps="http://schemas.microsoft.com/office/word/2010/wordprocessingShape" mc:Ignorable="w14 w15 w16se w16cid w16 w16cex w16sdtdh w16du wp14">
+<w:hdr xmlns:wpc="http://schemas.microsoft.com/office/word/2010/wordprocessingCanvas" xmlns:cx="http://schemas.microsoft.com/office/drawing/2014/chartex" xmlns:cx1="http://schemas.microsoft.com/office/drawing/2015/9/8/chartex" xmlns:cx2="http://schemas.microsoft.com/office/drawing/2015/10/21/chartex" xmlns:cx3="http://schemas.microsoft.com/office/drawing/2016/5/9/chartex" xmlns:cx4="http://schemas.microsoft.com/office/drawing/2016/5/10/chartex" xmlns:cx5="http://schemas.microsoft.com/office/drawing/2016/5/11/chartex" xmlns:cx6="http://schemas.microsoft.com/office/drawing/2016/5/12/chartex" xmlns:cx7="http://schemas.microsoft.com/office/drawing/2016/5/13/chartex" xmlns:cx8="http://schemas.microsoft.com/office/drawing/2016/5/14/chartex" xmlns:mc="http://schemas.openxmlformats.org/markup-compatibility/2006" xmlns:aink="http://schemas.microsoft.com/office/drawing/2016/ink" xmlns:am3d="http://schemas.microsoft.com/office/drawing/2017/model3d" xmlns:o="urn:schemas-microsoft-com:office:office" xmlns:oel="http://schemas.microsoft.com/office/2019/extlst" xmlns:r="http://schemas.openxmlformats.org/officeDocument/2006/relationships" xmlns:m="http://schemas.openxmlformats.org/officeDocument/2006/math" xmlns:v="urn:schemas-microsoft-com:vml" xmlns:wp14="http://schemas.microsoft.com/office/word/2010/wordprocessingDrawing" xmlns:wp="http://schemas.openxmlformats.org/drawingml/2006/wordprocessingDrawing" xmlns:w10="urn:schemas-microsoft-com:office:word" xmlns:w="http://schemas.openxmlformats.org/wordprocessingml/2006/main" xmlns:w14="http://schemas.microsoft.com/office/word/2010/wordml" xmlns:w15="http://schemas.microsoft.com/office/word/2012/wordml" xmlns:w16cex="http://schemas.microsoft.com/office/word/2018/wordml/cex" xmlns:w16cid="http://schemas.microsoft.com/office/word/2016/wordml/cid" xmlns:w16="http://schemas.microsoft.com/office/word/2018/wordml" xmlns:w16sdtdh="http://schemas.microsoft.com/office/word/2020/wordml/sdtdatahash" xmlns:w16se="http://schemas.microsoft.com/office/word/2015/wordml/symex" xmlns:wpg="http://schemas.microsoft.com/office/word/2010/wordprocessingGroup" xmlns:wpi="http://schemas.microsoft.com/office/word/2010/wordprocessingInk" xmlns:wne="http://schemas.microsoft.com/office/word/2006/wordml" xmlns:wps="http://schemas.microsoft.com/office/word/2010/wordprocessingShape" mc:Ignorable="w14 w15 w16se w16cid w16 w16cex w16sdtdh wp14">
   <w:p>
     <w:pPr>
       <w:pBdr>
@@ -4005,7 +4756,7 @@
 </file>
 
 <file path=word/header2.xml><?xml version="1.0" encoding="utf-8"?>
-<w:hdr xmlns:wpc="http://schemas.microsoft.com/office/word/2010/wordprocessingCanvas" xmlns:cx="http://schemas.microsoft.com/office/drawing/2014/chartex" xmlns:cx1="http://schemas.microsoft.com/office/drawing/2015/9/8/chartex" xmlns:cx2="http://schemas.microsoft.com/office/drawing/2015/10/21/chartex" xmlns:cx3="http://schemas.microsoft.com/office/drawing/2016/5/9/chartex" xmlns:cx4="http://schemas.microsoft.com/office/drawing/2016/5/10/chartex" xmlns:cx5="http://schemas.microsoft.com/office/drawing/2016/5/11/chartex" xmlns:cx6="http://schemas.microsoft.com/office/drawing/2016/5/12/chartex" xmlns:cx7="http://schemas.microsoft.com/office/drawing/2016/5/13/chartex" xmlns:cx8="http://schemas.microsoft.com/office/drawing/2016/5/14/chartex" xmlns:mc="http://schemas.openxmlformats.org/markup-compatibility/2006" xmlns:aink="http://schemas.microsoft.com/office/drawing/2016/ink" xmlns:am3d="http://schemas.microsoft.com/office/drawing/2017/model3d" xmlns:o="urn:schemas-microsoft-com:office:office" xmlns:oel="http://schemas.microsoft.com/office/2019/extlst" xmlns:r="http://schemas.openxmlformats.org/officeDocument/2006/relationships" xmlns:m="http://schemas.openxmlformats.org/officeDocument/2006/math" xmlns:v="urn:schemas-microsoft-com:vml" xmlns:wp14="http://schemas.microsoft.com/office/word/2010/wordprocessingDrawing" xmlns:wp="http://schemas.openxmlformats.org/drawingml/2006/wordprocessingDrawing" xmlns:w10="urn:schemas-microsoft-com:office:word" xmlns:w="http://schemas.openxmlformats.org/wordprocessingml/2006/main" xmlns:w14="http://schemas.microsoft.com/office/word/2010/wordml" xmlns:w15="http://schemas.microsoft.com/office/word/2012/wordml" xmlns:w16cex="http://schemas.microsoft.com/office/word/2018/wordml/cex" xmlns:w16cid="http://schemas.microsoft.com/office/word/2016/wordml/cid" xmlns:w16="http://schemas.microsoft.com/office/word/2018/wordml" xmlns:w16du="http://schemas.microsoft.com/office/word/2023/wordml/word16du" xmlns:w16sdtdh="http://schemas.microsoft.com/office/word/2020/wordml/sdtdatahash" xmlns:w16se="http://schemas.microsoft.com/office/word/2015/wordml/symex" xmlns:wpg="http://schemas.microsoft.com/office/word/2010/wordprocessingGroup" xmlns:wpi="http://schemas.microsoft.com/office/word/2010/wordprocessingInk" xmlns:wne="http://schemas.microsoft.com/office/word/2006/wordml" xmlns:wps="http://schemas.microsoft.com/office/word/2010/wordprocessingShape" mc:Ignorable="w14 w15 w16se w16cid w16 w16cex w16sdtdh w16du wp14">
+<w:hdr xmlns:wpc="http://schemas.microsoft.com/office/word/2010/wordprocessingCanvas" xmlns:cx="http://schemas.microsoft.com/office/drawing/2014/chartex" xmlns:cx1="http://schemas.microsoft.com/office/drawing/2015/9/8/chartex" xmlns:cx2="http://schemas.microsoft.com/office/drawing/2015/10/21/chartex" xmlns:cx3="http://schemas.microsoft.com/office/drawing/2016/5/9/chartex" xmlns:cx4="http://schemas.microsoft.com/office/drawing/2016/5/10/chartex" xmlns:cx5="http://schemas.microsoft.com/office/drawing/2016/5/11/chartex" xmlns:cx6="http://schemas.microsoft.com/office/drawing/2016/5/12/chartex" xmlns:cx7="http://schemas.microsoft.com/office/drawing/2016/5/13/chartex" xmlns:cx8="http://schemas.microsoft.com/office/drawing/2016/5/14/chartex" xmlns:mc="http://schemas.openxmlformats.org/markup-compatibility/2006" xmlns:aink="http://schemas.microsoft.com/office/drawing/2016/ink" xmlns:am3d="http://schemas.microsoft.com/office/drawing/2017/model3d" xmlns:o="urn:schemas-microsoft-com:office:office" xmlns:oel="http://schemas.microsoft.com/office/2019/extlst" xmlns:r="http://schemas.openxmlformats.org/officeDocument/2006/relationships" xmlns:m="http://schemas.openxmlformats.org/officeDocument/2006/math" xmlns:v="urn:schemas-microsoft-com:vml" xmlns:wp14="http://schemas.microsoft.com/office/word/2010/wordprocessingDrawing" xmlns:wp="http://schemas.openxmlformats.org/drawingml/2006/wordprocessingDrawing" xmlns:w10="urn:schemas-microsoft-com:office:word" xmlns:w="http://schemas.openxmlformats.org/wordprocessingml/2006/main" xmlns:w14="http://schemas.microsoft.com/office/word/2010/wordml" xmlns:w15="http://schemas.microsoft.com/office/word/2012/wordml" xmlns:w16cex="http://schemas.microsoft.com/office/word/2018/wordml/cex" xmlns:w16cid="http://schemas.microsoft.com/office/word/2016/wordml/cid" xmlns:w16="http://schemas.microsoft.com/office/word/2018/wordml" xmlns:w16sdtdh="http://schemas.microsoft.com/office/word/2020/wordml/sdtdatahash" xmlns:w16se="http://schemas.microsoft.com/office/word/2015/wordml/symex" xmlns:wpg="http://schemas.microsoft.com/office/word/2010/wordprocessingGroup" xmlns:wpi="http://schemas.microsoft.com/office/word/2010/wordprocessingInk" xmlns:wne="http://schemas.microsoft.com/office/word/2006/wordml" xmlns:wps="http://schemas.microsoft.com/office/word/2010/wordprocessingShape" mc:Ignorable="w14 w15 w16se w16cid w16 w16cex w16sdtdh wp14">
   <w:p>
     <w:pPr>
       <w:pBdr>
@@ -4029,7 +4780,7 @@
 </file>
 
 <file path=word/header3.xml><?xml version="1.0" encoding="utf-8"?>
-<w:hdr xmlns:wpc="http://schemas.microsoft.com/office/word/2010/wordprocessingCanvas" xmlns:cx="http://schemas.microsoft.com/office/drawing/2014/chartex" xmlns:cx1="http://schemas.microsoft.com/office/drawing/2015/9/8/chartex" xmlns:cx2="http://schemas.microsoft.com/office/drawing/2015/10/21/chartex" xmlns:cx3="http://schemas.microsoft.com/office/drawing/2016/5/9/chartex" xmlns:cx4="http://schemas.microsoft.com/office/drawing/2016/5/10/chartex" xmlns:cx5="http://schemas.microsoft.com/office/drawing/2016/5/11/chartex" xmlns:cx6="http://schemas.microsoft.com/office/drawing/2016/5/12/chartex" xmlns:cx7="http://schemas.microsoft.com/office/drawing/2016/5/13/chartex" xmlns:cx8="http://schemas.microsoft.com/office/drawing/2016/5/14/chartex" xmlns:mc="http://schemas.openxmlformats.org/markup-compatibility/2006" xmlns:aink="http://schemas.microsoft.com/office/drawing/2016/ink" xmlns:am3d="http://schemas.microsoft.com/office/drawing/2017/model3d" xmlns:o="urn:schemas-microsoft-com:office:office" xmlns:oel="http://schemas.microsoft.com/office/2019/extlst" xmlns:r="http://schemas.openxmlformats.org/officeDocument/2006/relationships" xmlns:m="http://schemas.openxmlformats.org/officeDocument/2006/math" xmlns:v="urn:schemas-microsoft-com:vml" xmlns:wp14="http://schemas.microsoft.com/office/word/2010/wordprocessingDrawing" xmlns:wp="http://schemas.openxmlformats.org/drawingml/2006/wordprocessingDrawing" xmlns:w10="urn:schemas-microsoft-com:office:word" xmlns:w="http://schemas.openxmlformats.org/wordprocessingml/2006/main" xmlns:w14="http://schemas.microsoft.com/office/word/2010/wordml" xmlns:w15="http://schemas.microsoft.com/office/word/2012/wordml" xmlns:w16cex="http://schemas.microsoft.com/office/word/2018/wordml/cex" xmlns:w16cid="http://schemas.microsoft.com/office/word/2016/wordml/cid" xmlns:w16="http://schemas.microsoft.com/office/word/2018/wordml" xmlns:w16du="http://schemas.microsoft.com/office/word/2023/wordml/word16du" xmlns:w16sdtdh="http://schemas.microsoft.com/office/word/2020/wordml/sdtdatahash" xmlns:w16se="http://schemas.microsoft.com/office/word/2015/wordml/symex" xmlns:wpg="http://schemas.microsoft.com/office/word/2010/wordprocessingGroup" xmlns:wpi="http://schemas.microsoft.com/office/word/2010/wordprocessingInk" xmlns:wne="http://schemas.microsoft.com/office/word/2006/wordml" xmlns:wps="http://schemas.microsoft.com/office/word/2010/wordprocessingShape" mc:Ignorable="w14 w15 w16se w16cid w16 w16cex w16sdtdh w16du wp14">
+<w:hdr xmlns:wpc="http://schemas.microsoft.com/office/word/2010/wordprocessingCanvas" xmlns:cx="http://schemas.microsoft.com/office/drawing/2014/chartex" xmlns:cx1="http://schemas.microsoft.com/office/drawing/2015/9/8/chartex" xmlns:cx2="http://schemas.microsoft.com/office/drawing/2015/10/21/chartex" xmlns:cx3="http://schemas.microsoft.com/office/drawing/2016/5/9/chartex" xmlns:cx4="http://schemas.microsoft.com/office/drawing/2016/5/10/chartex" xmlns:cx5="http://schemas.microsoft.com/office/drawing/2016/5/11/chartex" xmlns:cx6="http://schemas.microsoft.com/office/drawing/2016/5/12/chartex" xmlns:cx7="http://schemas.microsoft.com/office/drawing/2016/5/13/chartex" xmlns:cx8="http://schemas.microsoft.com/office/drawing/2016/5/14/chartex" xmlns:mc="http://schemas.openxmlformats.org/markup-compatibility/2006" xmlns:aink="http://schemas.microsoft.com/office/drawing/2016/ink" xmlns:am3d="http://schemas.microsoft.com/office/drawing/2017/model3d" xmlns:o="urn:schemas-microsoft-com:office:office" xmlns:oel="http://schemas.microsoft.com/office/2019/extlst" xmlns:r="http://schemas.openxmlformats.org/officeDocument/2006/relationships" xmlns:m="http://schemas.openxmlformats.org/officeDocument/2006/math" xmlns:v="urn:schemas-microsoft-com:vml" xmlns:wp14="http://schemas.microsoft.com/office/word/2010/wordprocessingDrawing" xmlns:wp="http://schemas.openxmlformats.org/drawingml/2006/wordprocessingDrawing" xmlns:w10="urn:schemas-microsoft-com:office:word" xmlns:w="http://schemas.openxmlformats.org/wordprocessingml/2006/main" xmlns:w14="http://schemas.microsoft.com/office/word/2010/wordml" xmlns:w15="http://schemas.microsoft.com/office/word/2012/wordml" xmlns:w16cex="http://schemas.microsoft.com/office/word/2018/wordml/cex" xmlns:w16cid="http://schemas.microsoft.com/office/word/2016/wordml/cid" xmlns:w16="http://schemas.microsoft.com/office/word/2018/wordml" xmlns:w16sdtdh="http://schemas.microsoft.com/office/word/2020/wordml/sdtdatahash" xmlns:w16se="http://schemas.microsoft.com/office/word/2015/wordml/symex" xmlns:wpg="http://schemas.microsoft.com/office/word/2010/wordprocessingGroup" xmlns:wpi="http://schemas.microsoft.com/office/word/2010/wordprocessingInk" xmlns:wne="http://schemas.microsoft.com/office/word/2006/wordml" xmlns:wps="http://schemas.microsoft.com/office/word/2010/wordprocessingShape" mc:Ignorable="w14 w15 w16se w16cid w16 w16cex w16sdtdh wp14">
   <w:p>
     <w:pPr>
       <w:pBdr>
@@ -4053,7 +4804,7 @@
 </file>
 
 <file path=word/numbering.xml><?xml version="1.0" encoding="utf-8"?>
-<w:numbering xmlns:wpc="http://schemas.microsoft.com/office/word/2010/wordprocessingCanvas" xmlns:cx="http://schemas.microsoft.com/office/drawing/2014/chartex" xmlns:cx1="http://schemas.microsoft.com/office/drawing/2015/9/8/chartex" xmlns:cx2="http://schemas.microsoft.com/office/drawing/2015/10/21/chartex" xmlns:cx3="http://schemas.microsoft.com/office/drawing/2016/5/9/chartex" xmlns:cx4="http://schemas.microsoft.com/office/drawing/2016/5/10/chartex" xmlns:cx5="http://schemas.microsoft.com/office/drawing/2016/5/11/chartex" xmlns:cx6="http://schemas.microsoft.com/office/drawing/2016/5/12/chartex" xmlns:cx7="http://schemas.microsoft.com/office/drawing/2016/5/13/chartex" xmlns:cx8="http://schemas.microsoft.com/office/drawing/2016/5/14/chartex" xmlns:mc="http://schemas.openxmlformats.org/markup-compatibility/2006" xmlns:aink="http://schemas.microsoft.com/office/drawing/2016/ink" xmlns:am3d="http://schemas.microsoft.com/office/drawing/2017/model3d" xmlns:o="urn:schemas-microsoft-com:office:office" xmlns:oel="http://schemas.microsoft.com/office/2019/extlst" xmlns:r="http://schemas.openxmlformats.org/officeDocument/2006/relationships" xmlns:m="http://schemas.openxmlformats.org/officeDocument/2006/math" xmlns:v="urn:schemas-microsoft-com:vml" xmlns:wp14="http://schemas.microsoft.com/office/word/2010/wordprocessingDrawing" xmlns:wp="http://schemas.openxmlformats.org/drawingml/2006/wordprocessingDrawing" xmlns:w10="urn:schemas-microsoft-com:office:word" xmlns:w="http://schemas.openxmlformats.org/wordprocessingml/2006/main" xmlns:w14="http://schemas.microsoft.com/office/word/2010/wordml" xmlns:w15="http://schemas.microsoft.com/office/word/2012/wordml" xmlns:w16cex="http://schemas.microsoft.com/office/word/2018/wordml/cex" xmlns:w16cid="http://schemas.microsoft.com/office/word/2016/wordml/cid" xmlns:w16="http://schemas.microsoft.com/office/word/2018/wordml" xmlns:w16du="http://schemas.microsoft.com/office/word/2023/wordml/word16du" xmlns:w16sdtdh="http://schemas.microsoft.com/office/word/2020/wordml/sdtdatahash" xmlns:w16se="http://schemas.microsoft.com/office/word/2015/wordml/symex" xmlns:wpg="http://schemas.microsoft.com/office/word/2010/wordprocessingGroup" xmlns:wpi="http://schemas.microsoft.com/office/word/2010/wordprocessingInk" xmlns:wne="http://schemas.microsoft.com/office/word/2006/wordml" xmlns:wps="http://schemas.microsoft.com/office/word/2010/wordprocessingShape" mc:Ignorable="w14 w15 w16se w16cid w16 w16cex w16sdtdh w16du wp14">
+<w:numbering xmlns:wpc="http://schemas.microsoft.com/office/word/2010/wordprocessingCanvas" xmlns:cx="http://schemas.microsoft.com/office/drawing/2014/chartex" xmlns:cx1="http://schemas.microsoft.com/office/drawing/2015/9/8/chartex" xmlns:cx2="http://schemas.microsoft.com/office/drawing/2015/10/21/chartex" xmlns:cx3="http://schemas.microsoft.com/office/drawing/2016/5/9/chartex" xmlns:cx4="http://schemas.microsoft.com/office/drawing/2016/5/10/chartex" xmlns:cx5="http://schemas.microsoft.com/office/drawing/2016/5/11/chartex" xmlns:cx6="http://schemas.microsoft.com/office/drawing/2016/5/12/chartex" xmlns:cx7="http://schemas.microsoft.com/office/drawing/2016/5/13/chartex" xmlns:cx8="http://schemas.microsoft.com/office/drawing/2016/5/14/chartex" xmlns:mc="http://schemas.openxmlformats.org/markup-compatibility/2006" xmlns:aink="http://schemas.microsoft.com/office/drawing/2016/ink" xmlns:am3d="http://schemas.microsoft.com/office/drawing/2017/model3d" xmlns:o="urn:schemas-microsoft-com:office:office" xmlns:oel="http://schemas.microsoft.com/office/2019/extlst" xmlns:r="http://schemas.openxmlformats.org/officeDocument/2006/relationships" xmlns:m="http://schemas.openxmlformats.org/officeDocument/2006/math" xmlns:v="urn:schemas-microsoft-com:vml" xmlns:wp14="http://schemas.microsoft.com/office/word/2010/wordprocessingDrawing" xmlns:wp="http://schemas.openxmlformats.org/drawingml/2006/wordprocessingDrawing" xmlns:w10="urn:schemas-microsoft-com:office:word" xmlns:w="http://schemas.openxmlformats.org/wordprocessingml/2006/main" xmlns:w14="http://schemas.microsoft.com/office/word/2010/wordml" xmlns:w15="http://schemas.microsoft.com/office/word/2012/wordml" xmlns:w16cex="http://schemas.microsoft.com/office/word/2018/wordml/cex" xmlns:w16cid="http://schemas.microsoft.com/office/word/2016/wordml/cid" xmlns:w16="http://schemas.microsoft.com/office/word/2018/wordml" xmlns:w16sdtdh="http://schemas.microsoft.com/office/word/2020/wordml/sdtdatahash" xmlns:w16se="http://schemas.microsoft.com/office/word/2015/wordml/symex" xmlns:wpg="http://schemas.microsoft.com/office/word/2010/wordprocessingGroup" xmlns:wpi="http://schemas.microsoft.com/office/word/2010/wordprocessingInk" xmlns:wne="http://schemas.microsoft.com/office/word/2006/wordml" xmlns:wps="http://schemas.microsoft.com/office/word/2010/wordprocessingShape" mc:Ignorable="w14 w15 w16se w16cid w16 w16cex w16sdtdh wp14">
   <w:abstractNum w:abstractNumId="0" w15:restartNumberingAfterBreak="0">
     <w:nsid w:val="1FCF7011"/>
     <w:multiLevelType w:val="multilevel"/>
@@ -5021,7 +5772,7 @@
 </file>
 
 <file path=word/styles.xml><?xml version="1.0" encoding="utf-8"?>
-<w:styles xmlns:mc="http://schemas.openxmlformats.org/markup-compatibility/2006" xmlns:r="http://schemas.openxmlformats.org/officeDocument/2006/relationships" xmlns:w="http://schemas.openxmlformats.org/wordprocessingml/2006/main" xmlns:w14="http://schemas.microsoft.com/office/word/2010/wordml" xmlns:w15="http://schemas.microsoft.com/office/word/2012/wordml" xmlns:w16cex="http://schemas.microsoft.com/office/word/2018/wordml/cex" xmlns:w16cid="http://schemas.microsoft.com/office/word/2016/wordml/cid" xmlns:w16="http://schemas.microsoft.com/office/word/2018/wordml" xmlns:w16du="http://schemas.microsoft.com/office/word/2023/wordml/word16du" xmlns:w16sdtdh="http://schemas.microsoft.com/office/word/2020/wordml/sdtdatahash" xmlns:w16se="http://schemas.microsoft.com/office/word/2015/wordml/symex" mc:Ignorable="w14 w15 w16se w16cid w16 w16cex w16sdtdh w16du">
+<w:styles xmlns:mc="http://schemas.openxmlformats.org/markup-compatibility/2006" xmlns:r="http://schemas.openxmlformats.org/officeDocument/2006/relationships" xmlns:w="http://schemas.openxmlformats.org/wordprocessingml/2006/main" xmlns:w14="http://schemas.microsoft.com/office/word/2010/wordml" xmlns:w15="http://schemas.microsoft.com/office/word/2012/wordml" xmlns:w16cex="http://schemas.microsoft.com/office/word/2018/wordml/cex" xmlns:w16cid="http://schemas.microsoft.com/office/word/2016/wordml/cid" xmlns:w16="http://schemas.microsoft.com/office/word/2018/wordml" xmlns:w16sdtdh="http://schemas.microsoft.com/office/word/2020/wordml/sdtdatahash" xmlns:w16se="http://schemas.microsoft.com/office/word/2015/wordml/symex" mc:Ignorable="w14 w15 w16se w16cid w16 w16cex w16sdtdh">
   <w:docDefaults>
     <w:rPrDefault>
       <w:rPr>
@@ -5539,7 +6290,6 @@
   <w:style w:type="character" w:default="1" w:styleId="DefaultParagraphFont">
     <w:name w:val="Default Paragraph Font"/>
     <w:uiPriority w:val="1"/>
-    <w:semiHidden/>
     <w:unhideWhenUsed/>
   </w:style>
   <w:style w:type="table" w:default="1" w:styleId="TableNormal">
@@ -5958,28 +6708,28 @@
 </file>
 
 <file path=customXml/item1.xml><?xml version="1.0" encoding="utf-8"?>
-<b:Sources xmlns:b="http://schemas.openxmlformats.org/officeDocument/2006/bibliography" xmlns="http://schemas.openxmlformats.org/officeDocument/2006/bibliography" SelectedStyle="\APASixthEditionOfficeOnline.xsl" StyleName="APA" Version="6"/>
-</file>
-
-<file path=customXml/item2.xml><?xml version="1.0" encoding="utf-8"?>
 <go:gDocsCustomXmlDataStorage xmlns:go="http://customooxmlschemas.google.com/" xmlns:r="http://schemas.openxmlformats.org/officeDocument/2006/relationships" uri="GoogleDocsCustomDataVersion2">
   <go:docsCustomData xmlns:go="http://customooxmlschemas.google.com/" roundtripDataSignature="AMtx7mg6TulwYjxZ/Yv5h1Ke5cUsPUwFPQ==">CgMxLjAyDmgubG9xOWM4MThtOHhuMghoLmdqZGd4czgAciExNHJ0X084VlhYbmNTa3dHYzVQZmR1T1pvMjdkTkIxNEk=</go:docsCustomData>
 </go:gDocsCustomXmlDataStorage>
 </file>
 
-<file path=customXml/itemProps1.xml><?xml version="1.0" encoding="utf-8"?>
-<ds:datastoreItem xmlns:ds="http://schemas.openxmlformats.org/officeDocument/2006/customXml" ds:itemID="{128ED6DC-BA01-460E-92D0-EDDF26B7B49B}">
-  <ds:schemaRefs>
-    <ds:schemaRef ds:uri="http://schemas.openxmlformats.org/officeDocument/2006/bibliography"/>
-  </ds:schemaRefs>
-</ds:datastoreItem>
+<file path=customXml/item2.xml><?xml version="1.0" encoding="utf-8"?>
+<b:Sources xmlns:b="http://schemas.openxmlformats.org/officeDocument/2006/bibliography" xmlns="http://schemas.openxmlformats.org/officeDocument/2006/bibliography" SelectedStyle="\APASixthEditionOfficeOnline.xsl" StyleName="APA" Version="6"/>
 </file>
 
-<file path=customXml/itemProps2.xml><?xml version="1.0" encoding="utf-8"?>
+<file path=customXml/itemProps1.xml><?xml version="1.0" encoding="utf-8"?>
 <ds:datastoreItem xmlns:ds="http://schemas.openxmlformats.org/officeDocument/2006/customXml" ds:itemID="{11111111-1234-1234-1234-123412341234}">
   <ds:schemaRefs>
     <ds:schemaRef ds:uri="http://customooxmlschemas.google.com/"/>
     <ds:schemaRef ds:uri="http://schemas.openxmlformats.org/officeDocument/2006/relationships"/>
   </ds:schemaRefs>
 </ds:datastoreItem>
+</file>
+
+<file path=customXml/itemProps2.xml><?xml version="1.0" encoding="utf-8"?>
+<ds:datastoreItem xmlns:ds="http://schemas.openxmlformats.org/officeDocument/2006/customXml" ds:itemID="{128ED6DC-BA01-460E-92D0-EDDF26B7B49B}">
+  <ds:schemaRefs>
+    <ds:schemaRef ds:uri="http://schemas.openxmlformats.org/officeDocument/2006/bibliography"/>
+  </ds:schemaRefs>
+</ds:datastoreItem>
 </file>
</xml_diff>